<commit_message>
add generic word file
	modified:   backend/api/services.py
	modified:   backend/api/views.py
	modified:   backend/files/finish.docx
	modified:   backend/files/template.docx
	modified:   backend/requirements.txt
	modified:   frontend/package-lock.json
	modified:   frontend/package.json
	modified:   frontend/src/App.tsx
	modified:   frontend/src/services/api/common/index.ts
</commit_message>
<xml_diff>
--- a/backend/files/finish.docx
+++ b/backend/files/finish.docx
@@ -876,1508 +876,102 @@
         <w:tc>
           <w:tcPr>
             <w:tcW w:type="dxa" w:w="436"/>
-            <w:vAlign w:val="center"/>
           </w:tcPr>
           <w:p>
             <w:pPr>
-              <w:ind/>
               <w:jc w:val="center"/>
-              <w:rPr>
-                <w:b w:val="1"/>
-                <w:sz w:val="21"/>
-              </w:rPr>
             </w:pPr>
             <w:r>
               <w:rPr>
-                <w:b w:val="1"/>
+                <w:b/>
                 <w:sz w:val="21"/>
               </w:rPr>
               <w:t>1</w:t>
-            </w:r>
-          </w:p>
-        </w:tc>
-        <w:tc>
-          <w:tcPr>
-            <w:tcW w:type="dxa" w:w="10326"/>
-            <w:gridSpan w:val="5"/>
-            <w:vAlign w:val="center"/>
-          </w:tcPr>
-          <w:p>
-            <w:pPr>
-              <w:ind/>
-              <w:jc w:val="center"/>
-              <w:rPr>
-                <w:b w:val="1"/>
-                <w:sz w:val="21"/>
-              </w:rPr>
-            </w:pPr>
-            <w:r>
-              <w:rPr>
-                <w:b w:val="1"/>
-                <w:sz w:val="21"/>
-              </w:rPr>
-              <w:t>Заголовок: ₽</w:t>
-            </w:r>
-          </w:p>
-        </w:tc>
-      </w:tr>
-      <w:tr>
-        <w:tc>
-          <w:tcPr>
-            <w:tcW w:type="dxa" w:w="436"/>
-            <w:vAlign w:val="center"/>
-          </w:tcPr>
-          <w:p>
-            <w:pPr>
-              <w:ind/>
-              <w:jc w:val="center"/>
-              <w:rPr>
-                <w:b w:val="1"/>
-                <w:sz w:val="21"/>
-              </w:rPr>
-            </w:pPr>
-            <w:r>
-              <w:rPr>
-                <w:b w:val="1"/>
-                <w:sz w:val="21"/>
-              </w:rPr>
-              <w:t>2</w:t>
             </w:r>
           </w:p>
         </w:tc>
         <w:tc>
           <w:tcPr>
             <w:tcW w:type="dxa" w:w="7108"/>
-            <w:vAlign w:val="center"/>
           </w:tcPr>
           <w:p>
             <w:pPr>
-              <w:rPr>
-                <w:sz w:val="21"/>
-              </w:rPr>
+              <w:jc w:val="left"/>
             </w:pPr>
             <w:r>
               <w:rPr>
-                <w:sz w:val="21"/>
-              </w:rPr>
-              <w:t>Демонтаж информационных табличек</w:t>
-            </w:r>
-            <w:r>
-              <w:rPr>
-                <w:sz w:val="21"/>
-              </w:rPr>
-              <w:t xml:space="preserve"> (новые или старые?)</w:t>
+                <w:b w:val="0"/>
+                <w:sz w:val="21"/>
+              </w:rPr>
+              <w:t>Наименование работ</w:t>
             </w:r>
           </w:p>
         </w:tc>
         <w:tc>
           <w:tcPr>
             <w:tcW w:type="dxa" w:w="888"/>
-            <w:vAlign w:val="center"/>
           </w:tcPr>
           <w:p>
             <w:pPr>
-              <w:ind/>
               <w:jc w:val="center"/>
-              <w:rPr>
-                <w:sz w:val="21"/>
-              </w:rPr>
             </w:pPr>
             <w:r>
               <w:rPr>
-                <w:sz w:val="21"/>
-              </w:rPr>
-              <w:t>шт.</w:t>
+                <w:b w:val="0"/>
+                <w:sz w:val="21"/>
+              </w:rPr>
+              <w:t>units</w:t>
             </w:r>
           </w:p>
         </w:tc>
         <w:tc>
           <w:tcPr>
             <w:tcW w:type="dxa" w:w="818"/>
-            <w:vAlign w:val="center"/>
           </w:tcPr>
           <w:p>
             <w:pPr>
-              <w:ind/>
               <w:jc w:val="center"/>
-              <w:rPr>
-                <w:sz w:val="21"/>
-              </w:rPr>
             </w:pPr>
+            <w:r>
+              <w:rPr>
+                <w:b w:val="0"/>
+                <w:sz w:val="21"/>
+              </w:rPr>
+              <w:t>23</w:t>
+            </w:r>
           </w:p>
         </w:tc>
         <w:tc>
           <w:tcPr>
             <w:tcW w:type="dxa" w:w="932"/>
-            <w:vAlign w:val="center"/>
           </w:tcPr>
           <w:p>
             <w:pPr>
-              <w:ind/>
               <w:jc w:val="center"/>
-              <w:rPr>
-                <w:sz w:val="21"/>
-              </w:rPr>
             </w:pPr>
             <w:r>
               <w:rPr>
-                <w:sz w:val="21"/>
-              </w:rPr>
-              <w:t>80</w:t>
+                <w:b w:val="0"/>
+                <w:sz w:val="21"/>
+              </w:rPr>
+              <w:t>100</w:t>
             </w:r>
           </w:p>
         </w:tc>
         <w:tc>
           <w:tcPr>
             <w:tcW w:type="dxa" w:w="580"/>
-            <w:vAlign w:val="center"/>
           </w:tcPr>
           <w:p>
             <w:pPr>
-              <w:ind/>
               <w:jc w:val="center"/>
-              <w:rPr>
-                <w:sz w:val="21"/>
-              </w:rPr>
             </w:pPr>
-          </w:p>
-        </w:tc>
-      </w:tr>
-      <w:tr>
-        <w:tc>
-          <w:tcPr>
-            <w:tcW w:type="dxa" w:w="436"/>
-            <w:vAlign w:val="center"/>
-          </w:tcPr>
-          <w:p>
-            <w:pPr>
-              <w:ind/>
-              <w:jc w:val="center"/>
-              <w:rPr>
-                <w:b w:val="1"/>
-                <w:sz w:val="21"/>
-              </w:rPr>
-            </w:pPr>
-            <w:r>
-              <w:rPr>
-                <w:b w:val="1"/>
-                <w:sz w:val="21"/>
-              </w:rPr>
-              <w:t>3</w:t>
-            </w:r>
-          </w:p>
-        </w:tc>
-        <w:tc>
-          <w:tcPr>
-            <w:tcW w:type="dxa" w:w="7108"/>
-            <w:vAlign w:val="center"/>
-          </w:tcPr>
-          <w:p>
-            <w:pPr>
-              <w:rPr>
-                <w:sz w:val="21"/>
-              </w:rPr>
-            </w:pPr>
-            <w:r>
-              <w:rPr>
-                <w:sz w:val="21"/>
-              </w:rPr>
-              <w:t>Монтаж информационных табличек (новые или старые?)</w:t>
-            </w:r>
-          </w:p>
-        </w:tc>
-        <w:tc>
-          <w:tcPr>
-            <w:tcW w:type="dxa" w:w="888"/>
-            <w:vAlign w:val="center"/>
-          </w:tcPr>
-          <w:p>
-            <w:pPr>
-              <w:ind/>
-              <w:jc w:val="center"/>
-              <w:rPr>
-                <w:sz w:val="21"/>
-              </w:rPr>
-            </w:pPr>
-            <w:r>
-              <w:rPr>
-                <w:sz w:val="21"/>
-              </w:rPr>
-              <w:t>шт.</w:t>
-            </w:r>
-          </w:p>
-        </w:tc>
-        <w:tc>
-          <w:tcPr>
-            <w:tcW w:type="dxa" w:w="818"/>
-            <w:vAlign w:val="center"/>
-          </w:tcPr>
-          <w:p>
-            <w:pPr>
-              <w:ind/>
-              <w:jc w:val="center"/>
-              <w:rPr>
-                <w:sz w:val="21"/>
-              </w:rPr>
-            </w:pPr>
-          </w:p>
-        </w:tc>
-        <w:tc>
-          <w:tcPr>
-            <w:tcW w:type="dxa" w:w="932"/>
-            <w:vAlign w:val="center"/>
-          </w:tcPr>
-          <w:p>
-            <w:pPr>
-              <w:ind/>
-              <w:jc w:val="center"/>
-              <w:rPr>
-                <w:sz w:val="21"/>
-              </w:rPr>
-            </w:pPr>
-            <w:r>
-              <w:rPr>
-                <w:sz w:val="21"/>
-              </w:rPr>
-              <w:t>100</w:t>
-            </w:r>
-          </w:p>
-        </w:tc>
-        <w:tc>
-          <w:tcPr>
-            <w:tcW w:type="dxa" w:w="580"/>
-            <w:vAlign w:val="center"/>
-          </w:tcPr>
-          <w:p>
-            <w:pPr>
-              <w:ind/>
-              <w:jc w:val="center"/>
-              <w:rPr>
-                <w:sz w:val="21"/>
-              </w:rPr>
-            </w:pPr>
-          </w:p>
-        </w:tc>
-      </w:tr>
-      <w:tr>
-        <w:tc>
-          <w:tcPr>
-            <w:tcW w:type="dxa" w:w="436"/>
-            <w:vAlign w:val="center"/>
-          </w:tcPr>
-          <w:p>
-            <w:pPr>
-              <w:ind/>
-              <w:jc w:val="center"/>
-              <w:rPr>
-                <w:b w:val="1"/>
-                <w:sz w:val="21"/>
-              </w:rPr>
-            </w:pPr>
-            <w:r>
-              <w:rPr>
-                <w:b w:val="1"/>
-                <w:sz w:val="21"/>
-              </w:rPr>
-              <w:t>4</w:t>
-            </w:r>
-          </w:p>
-        </w:tc>
-        <w:tc>
-          <w:tcPr>
-            <w:tcW w:type="dxa" w:w="7108"/>
-            <w:vAlign w:val="center"/>
-          </w:tcPr>
-          <w:p>
-            <w:pPr>
-              <w:rPr>
-                <w:sz w:val="21"/>
-              </w:rPr>
-            </w:pPr>
-            <w:r>
-              <w:rPr>
-                <w:sz w:val="21"/>
-              </w:rPr>
-              <w:t>Демонтаж почтовых ящиков в секциях</w:t>
-            </w:r>
-          </w:p>
-        </w:tc>
-        <w:tc>
-          <w:tcPr>
-            <w:tcW w:type="dxa" w:w="888"/>
-            <w:vAlign w:val="center"/>
-          </w:tcPr>
-          <w:p>
-            <w:pPr>
-              <w:ind/>
-              <w:jc w:val="center"/>
-              <w:rPr>
-                <w:sz w:val="21"/>
-              </w:rPr>
-            </w:pPr>
-            <w:r>
-              <w:rPr>
-                <w:sz w:val="21"/>
-              </w:rPr>
-              <w:t>шт.</w:t>
-            </w:r>
-          </w:p>
-        </w:tc>
-        <w:tc>
-          <w:tcPr>
-            <w:tcW w:type="dxa" w:w="818"/>
-            <w:vAlign w:val="center"/>
-          </w:tcPr>
-          <w:p>
-            <w:pPr>
-              <w:ind/>
-              <w:jc w:val="center"/>
-              <w:rPr>
-                <w:sz w:val="21"/>
-              </w:rPr>
-            </w:pPr>
-          </w:p>
-        </w:tc>
-        <w:tc>
-          <w:tcPr>
-            <w:tcW w:type="dxa" w:w="932"/>
-            <w:vAlign w:val="center"/>
-          </w:tcPr>
-          <w:p>
-            <w:pPr>
-              <w:ind/>
-              <w:jc w:val="center"/>
-              <w:rPr>
-                <w:sz w:val="21"/>
-              </w:rPr>
-            </w:pPr>
-            <w:r>
-              <w:rPr>
-                <w:sz w:val="21"/>
-              </w:rPr>
-              <w:t>100</w:t>
-            </w:r>
-          </w:p>
-        </w:tc>
-        <w:tc>
-          <w:tcPr>
-            <w:tcW w:type="dxa" w:w="580"/>
-            <w:vAlign w:val="center"/>
-          </w:tcPr>
-          <w:p>
-            <w:pPr>
-              <w:ind/>
-              <w:jc w:val="center"/>
-              <w:rPr>
-                <w:sz w:val="21"/>
-              </w:rPr>
-            </w:pPr>
-          </w:p>
-        </w:tc>
-      </w:tr>
-      <w:tr>
-        <w:tc>
-          <w:tcPr>
-            <w:tcW w:type="dxa" w:w="436"/>
-            <w:vAlign w:val="center"/>
-          </w:tcPr>
-          <w:p>
-            <w:pPr>
-              <w:ind/>
-              <w:jc w:val="center"/>
-              <w:rPr>
-                <w:b w:val="1"/>
-                <w:sz w:val="21"/>
-              </w:rPr>
-            </w:pPr>
-            <w:r>
-              <w:rPr>
-                <w:b w:val="1"/>
-                <w:sz w:val="21"/>
-              </w:rPr>
-              <w:t>5</w:t>
-            </w:r>
-          </w:p>
-        </w:tc>
-        <w:tc>
-          <w:tcPr>
-            <w:tcW w:type="dxa" w:w="7108"/>
-            <w:vAlign w:val="center"/>
-          </w:tcPr>
-          <w:p>
-            <w:pPr>
-              <w:rPr>
-                <w:sz w:val="21"/>
-              </w:rPr>
-            </w:pPr>
-            <w:r>
-              <w:rPr>
-                <w:sz w:val="21"/>
-              </w:rPr>
-              <w:t>Монтаж почтовых ящиков в секциях (новые или старые?)</w:t>
-            </w:r>
-          </w:p>
-        </w:tc>
-        <w:tc>
-          <w:tcPr>
-            <w:tcW w:type="dxa" w:w="888"/>
-            <w:vAlign w:val="center"/>
-          </w:tcPr>
-          <w:p>
-            <w:pPr>
-              <w:ind/>
-              <w:jc w:val="center"/>
-              <w:rPr>
-                <w:sz w:val="21"/>
-              </w:rPr>
-            </w:pPr>
-            <w:r>
-              <w:rPr>
-                <w:sz w:val="21"/>
-              </w:rPr>
-              <w:t>шт.</w:t>
-            </w:r>
-          </w:p>
-        </w:tc>
-        <w:tc>
-          <w:tcPr>
-            <w:tcW w:type="dxa" w:w="818"/>
-            <w:vAlign w:val="center"/>
-          </w:tcPr>
-          <w:p>
-            <w:pPr>
-              <w:ind/>
-              <w:jc w:val="center"/>
-              <w:rPr>
-                <w:sz w:val="21"/>
-              </w:rPr>
-            </w:pPr>
-          </w:p>
-        </w:tc>
-        <w:tc>
-          <w:tcPr>
-            <w:tcW w:type="dxa" w:w="932"/>
-            <w:vAlign w:val="center"/>
-          </w:tcPr>
-          <w:p>
-            <w:pPr>
-              <w:ind/>
-              <w:jc w:val="center"/>
-              <w:rPr>
-                <w:sz w:val="21"/>
-              </w:rPr>
-            </w:pPr>
-            <w:r>
-              <w:rPr>
-                <w:sz w:val="21"/>
-              </w:rPr>
-              <w:t>300</w:t>
-            </w:r>
-          </w:p>
-        </w:tc>
-        <w:tc>
-          <w:tcPr>
-            <w:tcW w:type="dxa" w:w="580"/>
-            <w:vAlign w:val="center"/>
-          </w:tcPr>
-          <w:p>
-            <w:pPr>
-              <w:ind/>
-              <w:jc w:val="center"/>
-              <w:rPr>
-                <w:sz w:val="21"/>
-              </w:rPr>
-            </w:pPr>
-          </w:p>
-        </w:tc>
-      </w:tr>
-      <w:tr>
-        <w:tc>
-          <w:tcPr>
-            <w:tcW w:type="dxa" w:w="436"/>
-            <w:vAlign w:val="center"/>
-          </w:tcPr>
-          <w:p>
-            <w:pPr>
-              <w:ind/>
-              <w:jc w:val="center"/>
-              <w:rPr>
-                <w:b w:val="1"/>
-                <w:sz w:val="21"/>
-              </w:rPr>
-            </w:pPr>
-            <w:r>
-              <w:rPr>
-                <w:b w:val="1"/>
-                <w:sz w:val="21"/>
-              </w:rPr>
-              <w:t>6</w:t>
-            </w:r>
-          </w:p>
-        </w:tc>
-        <w:tc>
-          <w:tcPr>
-            <w:tcW w:type="dxa" w:w="7108"/>
-            <w:vAlign w:val="center"/>
-          </w:tcPr>
-          <w:p>
-            <w:pPr>
-              <w:rPr>
-                <w:sz w:val="21"/>
-              </w:rPr>
-            </w:pPr>
-            <w:r>
-              <w:rPr>
-                <w:sz w:val="21"/>
-              </w:rPr>
-              <w:t>Смывка мела с потолка</w:t>
-            </w:r>
-          </w:p>
-        </w:tc>
-        <w:tc>
-          <w:tcPr>
-            <w:tcW w:type="dxa" w:w="888"/>
-            <w:vAlign w:val="center"/>
-          </w:tcPr>
-          <w:p>
-            <w:pPr>
-              <w:ind/>
-              <w:jc w:val="center"/>
-              <w:rPr>
-                <w:sz w:val="21"/>
-              </w:rPr>
-            </w:pPr>
-            <w:r>
-              <w:rPr>
-                <w:sz w:val="21"/>
-              </w:rPr>
-              <w:t>м</w:t>
-            </w:r>
-            <w:r>
-              <w:rPr>
-                <w:sz w:val="21"/>
-                <w:vertAlign w:val="superscript"/>
-              </w:rPr>
-              <w:t>2</w:t>
-            </w:r>
-          </w:p>
-        </w:tc>
-        <w:tc>
-          <w:tcPr>
-            <w:tcW w:type="dxa" w:w="818"/>
-            <w:vAlign w:val="center"/>
-          </w:tcPr>
-          <w:p>
-            <w:pPr>
-              <w:ind/>
-              <w:jc w:val="center"/>
-              <w:rPr>
-                <w:sz w:val="21"/>
-              </w:rPr>
-            </w:pPr>
-          </w:p>
-        </w:tc>
-        <w:tc>
-          <w:tcPr>
-            <w:tcW w:type="dxa" w:w="932"/>
-            <w:vAlign w:val="center"/>
-          </w:tcPr>
-          <w:p>
-            <w:pPr>
-              <w:ind/>
-              <w:jc w:val="center"/>
-              <w:rPr>
-                <w:sz w:val="21"/>
-              </w:rPr>
-            </w:pPr>
-            <w:r>
-              <w:rPr>
-                <w:sz w:val="21"/>
-              </w:rPr>
-              <w:t>90</w:t>
-            </w:r>
-          </w:p>
-        </w:tc>
-        <w:tc>
-          <w:tcPr>
-            <w:tcW w:type="dxa" w:w="580"/>
-            <w:vAlign w:val="center"/>
-          </w:tcPr>
-          <w:p>
-            <w:pPr>
-              <w:ind/>
-              <w:jc w:val="center"/>
-              <w:rPr>
-                <w:sz w:val="21"/>
-              </w:rPr>
-            </w:pPr>
-          </w:p>
-        </w:tc>
-      </w:tr>
-      <w:tr>
-        <w:tc>
-          <w:tcPr>
-            <w:tcW w:type="dxa" w:w="436"/>
-            <w:vAlign w:val="center"/>
-          </w:tcPr>
-          <w:p>
-            <w:pPr>
-              <w:ind/>
-              <w:jc w:val="center"/>
-              <w:rPr>
-                <w:b w:val="1"/>
-                <w:sz w:val="21"/>
-              </w:rPr>
-            </w:pPr>
-            <w:r>
-              <w:rPr>
-                <w:b w:val="1"/>
-                <w:sz w:val="21"/>
-              </w:rPr>
-              <w:t>7</w:t>
-            </w:r>
-          </w:p>
-        </w:tc>
-        <w:tc>
-          <w:tcPr>
-            <w:tcW w:type="dxa" w:w="7108"/>
-            <w:vAlign w:val="center"/>
-          </w:tcPr>
-          <w:p>
-            <w:pPr>
-              <w:rPr>
-                <w:sz w:val="21"/>
-              </w:rPr>
-            </w:pPr>
-            <w:r>
-              <w:rPr>
-                <w:sz w:val="21"/>
-              </w:rPr>
-              <w:t>Смывка мела со стен</w:t>
-            </w:r>
-          </w:p>
-        </w:tc>
-        <w:tc>
-          <w:tcPr>
-            <w:tcW w:type="dxa" w:w="888"/>
-            <w:vAlign w:val="center"/>
-          </w:tcPr>
-          <w:p>
-            <w:pPr>
-              <w:ind/>
-              <w:jc w:val="center"/>
-              <w:rPr>
-                <w:sz w:val="21"/>
-              </w:rPr>
-            </w:pPr>
-            <w:r>
-              <w:rPr>
-                <w:sz w:val="21"/>
-              </w:rPr>
-              <w:t>м</w:t>
-            </w:r>
-            <w:r>
-              <w:rPr>
-                <w:sz w:val="21"/>
-                <w:vertAlign w:val="superscript"/>
-              </w:rPr>
-              <w:t>2</w:t>
-            </w:r>
-          </w:p>
-        </w:tc>
-        <w:tc>
-          <w:tcPr>
-            <w:tcW w:type="dxa" w:w="818"/>
-            <w:vAlign w:val="center"/>
-          </w:tcPr>
-          <w:p>
-            <w:pPr>
-              <w:ind/>
-              <w:jc w:val="center"/>
-              <w:rPr>
-                <w:sz w:val="21"/>
-              </w:rPr>
-            </w:pPr>
-          </w:p>
-        </w:tc>
-        <w:tc>
-          <w:tcPr>
-            <w:tcW w:type="dxa" w:w="932"/>
-            <w:vAlign w:val="center"/>
-          </w:tcPr>
-          <w:p>
-            <w:pPr>
-              <w:ind/>
-              <w:jc w:val="center"/>
-              <w:rPr>
-                <w:sz w:val="21"/>
-              </w:rPr>
-            </w:pPr>
-            <w:r>
-              <w:rPr>
-                <w:sz w:val="21"/>
-              </w:rPr>
-              <w:t>80</w:t>
-            </w:r>
-          </w:p>
-        </w:tc>
-        <w:tc>
-          <w:tcPr>
-            <w:tcW w:type="dxa" w:w="580"/>
-            <w:vAlign w:val="center"/>
-          </w:tcPr>
-          <w:p>
-            <w:pPr>
-              <w:ind/>
-              <w:jc w:val="center"/>
-              <w:rPr>
-                <w:sz w:val="21"/>
-              </w:rPr>
-            </w:pPr>
-          </w:p>
-        </w:tc>
-      </w:tr>
-      <w:tr>
-        <w:tc>
-          <w:tcPr>
-            <w:tcW w:type="dxa" w:w="436"/>
-            <w:vAlign w:val="center"/>
-          </w:tcPr>
-          <w:p>
-            <w:pPr>
-              <w:ind/>
-              <w:jc w:val="center"/>
-              <w:rPr>
-                <w:b w:val="1"/>
-                <w:sz w:val="21"/>
-              </w:rPr>
-            </w:pPr>
-            <w:r>
-              <w:rPr>
-                <w:b w:val="1"/>
-                <w:sz w:val="21"/>
-              </w:rPr>
-              <w:t>8</w:t>
-            </w:r>
-          </w:p>
-        </w:tc>
-        <w:tc>
-          <w:tcPr>
-            <w:tcW w:type="dxa" w:w="7108"/>
-            <w:vAlign w:val="center"/>
-          </w:tcPr>
-          <w:p>
-            <w:pPr>
-              <w:rPr>
-                <w:sz w:val="21"/>
-              </w:rPr>
-            </w:pPr>
-            <w:r>
-              <w:rPr>
-                <w:sz w:val="21"/>
-              </w:rPr>
-              <w:t>Ошкуривание потолка от побелки</w:t>
-            </w:r>
-          </w:p>
-        </w:tc>
-        <w:tc>
-          <w:tcPr>
-            <w:tcW w:type="dxa" w:w="888"/>
-            <w:vAlign w:val="center"/>
-          </w:tcPr>
-          <w:p>
-            <w:pPr>
-              <w:ind/>
-              <w:jc w:val="center"/>
-              <w:rPr>
-                <w:sz w:val="21"/>
-              </w:rPr>
-            </w:pPr>
-            <w:r>
-              <w:rPr>
-                <w:sz w:val="21"/>
-              </w:rPr>
-              <w:t>м</w:t>
-            </w:r>
-            <w:r>
-              <w:rPr>
-                <w:sz w:val="21"/>
-                <w:vertAlign w:val="superscript"/>
-              </w:rPr>
-              <w:t>2</w:t>
-            </w:r>
-          </w:p>
-        </w:tc>
-        <w:tc>
-          <w:tcPr>
-            <w:tcW w:type="dxa" w:w="818"/>
-            <w:vAlign w:val="center"/>
-          </w:tcPr>
-          <w:p>
-            <w:pPr>
-              <w:ind/>
-              <w:jc w:val="center"/>
-              <w:rPr>
-                <w:sz w:val="21"/>
-              </w:rPr>
-            </w:pPr>
-          </w:p>
-        </w:tc>
-        <w:tc>
-          <w:tcPr>
-            <w:tcW w:type="dxa" w:w="932"/>
-            <w:vAlign w:val="center"/>
-          </w:tcPr>
-          <w:p>
-            <w:pPr>
-              <w:ind/>
-              <w:jc w:val="center"/>
-              <w:rPr>
-                <w:sz w:val="21"/>
-              </w:rPr>
-            </w:pPr>
-            <w:r>
-              <w:rPr>
-                <w:sz w:val="21"/>
-              </w:rPr>
-              <w:t>85</w:t>
-            </w:r>
-          </w:p>
-        </w:tc>
-        <w:tc>
-          <w:tcPr>
-            <w:tcW w:type="dxa" w:w="580"/>
-            <w:vAlign w:val="center"/>
-          </w:tcPr>
-          <w:p>
-            <w:pPr>
-              <w:ind/>
-              <w:jc w:val="center"/>
-              <w:rPr>
-                <w:sz w:val="21"/>
-              </w:rPr>
-            </w:pPr>
-          </w:p>
-        </w:tc>
-      </w:tr>
-      <w:tr>
-        <w:tc>
-          <w:tcPr>
-            <w:tcW w:type="dxa" w:w="436"/>
-            <w:vAlign w:val="center"/>
-          </w:tcPr>
-          <w:p>
-            <w:pPr>
-              <w:ind/>
-              <w:jc w:val="center"/>
-              <w:rPr>
-                <w:b w:val="1"/>
-                <w:sz w:val="21"/>
-              </w:rPr>
-            </w:pPr>
-            <w:r>
-              <w:rPr>
-                <w:b w:val="1"/>
-                <w:sz w:val="21"/>
-              </w:rPr>
-              <w:t>9</w:t>
-            </w:r>
-          </w:p>
-        </w:tc>
-        <w:tc>
-          <w:tcPr>
-            <w:tcW w:type="dxa" w:w="7108"/>
-            <w:vAlign w:val="center"/>
-          </w:tcPr>
-          <w:p>
-            <w:pPr>
-              <w:rPr>
-                <w:sz w:val="21"/>
-              </w:rPr>
-            </w:pPr>
-            <w:r>
-              <w:rPr>
-                <w:sz w:val="21"/>
-              </w:rPr>
-              <w:t>Ошкуривание стен от побелки</w:t>
-            </w:r>
-          </w:p>
-        </w:tc>
-        <w:tc>
-          <w:tcPr>
-            <w:tcW w:type="dxa" w:w="888"/>
-            <w:vAlign w:val="center"/>
-          </w:tcPr>
-          <w:p>
-            <w:pPr>
-              <w:ind/>
-              <w:jc w:val="center"/>
-              <w:rPr>
-                <w:sz w:val="21"/>
-              </w:rPr>
-            </w:pPr>
-            <w:r>
-              <w:rPr>
-                <w:sz w:val="21"/>
-              </w:rPr>
-              <w:t>м</w:t>
-            </w:r>
-            <w:r>
-              <w:rPr>
-                <w:sz w:val="21"/>
-                <w:vertAlign w:val="superscript"/>
-              </w:rPr>
-              <w:t>2</w:t>
-            </w:r>
-          </w:p>
-        </w:tc>
-        <w:tc>
-          <w:tcPr>
-            <w:tcW w:type="dxa" w:w="818"/>
-            <w:vAlign w:val="center"/>
-          </w:tcPr>
-          <w:p>
-            <w:pPr>
-              <w:ind/>
-              <w:jc w:val="center"/>
-              <w:rPr>
-                <w:sz w:val="21"/>
-              </w:rPr>
-            </w:pPr>
-          </w:p>
-        </w:tc>
-        <w:tc>
-          <w:tcPr>
-            <w:tcW w:type="dxa" w:w="932"/>
-            <w:vAlign w:val="center"/>
-          </w:tcPr>
-          <w:p>
-            <w:pPr>
-              <w:ind/>
-              <w:jc w:val="center"/>
-              <w:rPr>
-                <w:sz w:val="21"/>
-              </w:rPr>
-            </w:pPr>
-            <w:r>
-              <w:rPr>
-                <w:sz w:val="21"/>
-              </w:rPr>
-              <w:t>70</w:t>
-            </w:r>
-          </w:p>
-        </w:tc>
-        <w:tc>
-          <w:tcPr>
-            <w:tcW w:type="dxa" w:w="580"/>
-            <w:vAlign w:val="center"/>
-          </w:tcPr>
-          <w:p>
-            <w:pPr>
-              <w:ind/>
-              <w:jc w:val="center"/>
-              <w:rPr>
-                <w:sz w:val="21"/>
-              </w:rPr>
-            </w:pPr>
-          </w:p>
-        </w:tc>
-      </w:tr>
-      <w:tr>
-        <w:tc>
-          <w:tcPr>
-            <w:tcW w:type="dxa" w:w="436"/>
-            <w:vAlign w:val="center"/>
-          </w:tcPr>
-          <w:p>
-            <w:pPr>
-              <w:ind/>
-              <w:jc w:val="center"/>
-              <w:rPr>
-                <w:b w:val="1"/>
-                <w:sz w:val="21"/>
-              </w:rPr>
-            </w:pPr>
-            <w:r>
-              <w:rPr>
-                <w:b w:val="1"/>
-                <w:sz w:val="21"/>
-              </w:rPr>
-              <w:t>10</w:t>
-            </w:r>
-          </w:p>
-        </w:tc>
-        <w:tc>
-          <w:tcPr>
-            <w:tcW w:type="dxa" w:w="7108"/>
-            <w:vAlign w:val="center"/>
-          </w:tcPr>
-          <w:p>
-            <w:pPr>
-              <w:rPr>
-                <w:sz w:val="21"/>
-              </w:rPr>
-            </w:pPr>
-            <w:r>
-              <w:rPr>
-                <w:sz w:val="21"/>
-              </w:rPr>
-              <w:t>Заделка трещин/рустов/штроб на стене</w:t>
-            </w:r>
-          </w:p>
-        </w:tc>
-        <w:tc>
-          <w:tcPr>
-            <w:tcW w:type="dxa" w:w="888"/>
-            <w:vAlign w:val="center"/>
-          </w:tcPr>
-          <w:p>
-            <w:pPr>
-              <w:ind/>
-              <w:jc w:val="center"/>
-              <w:rPr>
-                <w:sz w:val="21"/>
-              </w:rPr>
-            </w:pPr>
-            <w:r>
-              <w:rPr>
-                <w:sz w:val="21"/>
-              </w:rPr>
-              <w:t>м/п</w:t>
-            </w:r>
-          </w:p>
-        </w:tc>
-        <w:tc>
-          <w:tcPr>
-            <w:tcW w:type="dxa" w:w="818"/>
-            <w:vAlign w:val="center"/>
-          </w:tcPr>
-          <w:p>
-            <w:pPr>
-              <w:ind/>
-              <w:jc w:val="center"/>
-              <w:rPr>
-                <w:sz w:val="21"/>
-              </w:rPr>
-            </w:pPr>
-          </w:p>
-        </w:tc>
-        <w:tc>
-          <w:tcPr>
-            <w:tcW w:type="dxa" w:w="932"/>
-            <w:vAlign w:val="center"/>
-          </w:tcPr>
-          <w:p>
-            <w:pPr>
-              <w:ind/>
-              <w:jc w:val="center"/>
-              <w:rPr>
-                <w:sz w:val="21"/>
-              </w:rPr>
-            </w:pPr>
-            <w:r>
-              <w:rPr>
-                <w:sz w:val="21"/>
-              </w:rPr>
-              <w:t>120</w:t>
-            </w:r>
-          </w:p>
-        </w:tc>
-        <w:tc>
-          <w:tcPr>
-            <w:tcW w:type="dxa" w:w="580"/>
-            <w:vAlign w:val="center"/>
-          </w:tcPr>
-          <w:p>
-            <w:pPr>
-              <w:ind/>
-              <w:jc w:val="center"/>
-              <w:rPr>
-                <w:sz w:val="21"/>
-              </w:rPr>
-            </w:pPr>
-          </w:p>
-        </w:tc>
-      </w:tr>
-      <w:tr>
-        <w:tc>
-          <w:tcPr>
-            <w:tcW w:type="dxa" w:w="436"/>
-            <w:vAlign w:val="center"/>
-          </w:tcPr>
-          <w:p>
-            <w:pPr>
-              <w:ind/>
-              <w:jc w:val="center"/>
-              <w:rPr>
-                <w:b w:val="1"/>
-                <w:sz w:val="21"/>
-              </w:rPr>
-            </w:pPr>
-            <w:r>
-              <w:rPr>
-                <w:b w:val="1"/>
-                <w:sz w:val="21"/>
-              </w:rPr>
-              <w:t>11</w:t>
-            </w:r>
-          </w:p>
-        </w:tc>
-        <w:tc>
-          <w:tcPr>
-            <w:tcW w:type="dxa" w:w="7108"/>
-            <w:vAlign w:val="center"/>
-          </w:tcPr>
-          <w:p>
-            <w:pPr>
-              <w:rPr>
-                <w:sz w:val="21"/>
-              </w:rPr>
-            </w:pPr>
-            <w:r>
-              <w:rPr>
-                <w:sz w:val="21"/>
-              </w:rPr>
-              <w:t>Заделка трещин/рустов/штроб на потолке</w:t>
-            </w:r>
-          </w:p>
-        </w:tc>
-        <w:tc>
-          <w:tcPr>
-            <w:tcW w:type="dxa" w:w="888"/>
-            <w:vAlign w:val="center"/>
-          </w:tcPr>
-          <w:p>
-            <w:pPr>
-              <w:ind/>
-              <w:jc w:val="center"/>
-              <w:rPr>
-                <w:sz w:val="21"/>
-              </w:rPr>
-            </w:pPr>
-            <w:r>
-              <w:rPr>
-                <w:sz w:val="21"/>
-              </w:rPr>
-              <w:t>м/п</w:t>
-            </w:r>
-          </w:p>
-        </w:tc>
-        <w:tc>
-          <w:tcPr>
-            <w:tcW w:type="dxa" w:w="818"/>
-            <w:vAlign w:val="center"/>
-          </w:tcPr>
-          <w:p>
-            <w:pPr>
-              <w:ind/>
-              <w:jc w:val="center"/>
-              <w:rPr>
-                <w:sz w:val="21"/>
-              </w:rPr>
-            </w:pPr>
-          </w:p>
-        </w:tc>
-        <w:tc>
-          <w:tcPr>
-            <w:tcW w:type="dxa" w:w="932"/>
-            <w:vAlign w:val="center"/>
-          </w:tcPr>
-          <w:p>
-            <w:pPr>
-              <w:ind/>
-              <w:jc w:val="center"/>
-              <w:rPr>
-                <w:sz w:val="21"/>
-              </w:rPr>
-            </w:pPr>
-            <w:r>
-              <w:rPr>
-                <w:sz w:val="21"/>
-              </w:rPr>
-              <w:t>180</w:t>
-            </w:r>
-          </w:p>
-        </w:tc>
-        <w:tc>
-          <w:tcPr>
-            <w:tcW w:type="dxa" w:w="580"/>
-            <w:vAlign w:val="center"/>
-          </w:tcPr>
-          <w:p>
-            <w:pPr>
-              <w:ind/>
-              <w:jc w:val="center"/>
-              <w:rPr>
-                <w:sz w:val="21"/>
-              </w:rPr>
-            </w:pPr>
-          </w:p>
-        </w:tc>
-      </w:tr>
-      <w:tr>
-        <w:tc>
-          <w:tcPr>
-            <w:tcW w:type="dxa" w:w="436"/>
-            <w:vAlign w:val="center"/>
-          </w:tcPr>
-          <w:p>
-            <w:pPr>
-              <w:ind/>
-              <w:jc w:val="center"/>
-              <w:rPr>
-                <w:b w:val="1"/>
-                <w:sz w:val="21"/>
-              </w:rPr>
-            </w:pPr>
-          </w:p>
-        </w:tc>
-        <w:tc>
-          <w:tcPr>
-            <w:tcW w:type="dxa" w:w="7108"/>
-            <w:vAlign w:val="center"/>
-          </w:tcPr>
-          <w:p>
-            <w:pPr>
-              <w:rPr>
-                <w:sz w:val="21"/>
-              </w:rPr>
-            </w:pPr>
-            <w:r>
-              <w:rPr>
-                <w:sz w:val="21"/>
-              </w:rPr>
-              <w:t>Услуга. Уборка и вынос мусора за собой</w:t>
-            </w:r>
-          </w:p>
-        </w:tc>
-        <w:tc>
-          <w:tcPr>
-            <w:tcW w:type="dxa" w:w="888"/>
-            <w:vAlign w:val="center"/>
-          </w:tcPr>
-          <w:p>
-            <w:pPr>
-              <w:ind/>
-              <w:jc w:val="center"/>
-              <w:rPr>
-                <w:sz w:val="21"/>
-              </w:rPr>
-            </w:pPr>
-            <w:r>
-              <w:rPr>
-                <w:sz w:val="21"/>
-              </w:rPr>
-              <w:t>шт.</w:t>
-            </w:r>
-          </w:p>
-        </w:tc>
-        <w:tc>
-          <w:tcPr>
-            <w:tcW w:type="dxa" w:w="818"/>
-            <w:vAlign w:val="center"/>
-          </w:tcPr>
-          <w:p>
-            <w:pPr>
-              <w:ind/>
-              <w:jc w:val="center"/>
-              <w:rPr>
-                <w:sz w:val="21"/>
-              </w:rPr>
-            </w:pPr>
-            <w:r>
-              <w:rPr>
-                <w:sz w:val="21"/>
-              </w:rPr>
-              <w:t>1</w:t>
-            </w:r>
-          </w:p>
-        </w:tc>
-        <w:tc>
-          <w:tcPr>
-            <w:tcW w:type="dxa" w:w="932"/>
-            <w:vAlign w:val="center"/>
-          </w:tcPr>
-          <w:p>
-            <w:pPr>
-              <w:ind/>
-              <w:jc w:val="center"/>
-              <w:rPr>
-                <w:sz w:val="21"/>
-              </w:rPr>
-            </w:pPr>
-          </w:p>
-        </w:tc>
-        <w:tc>
-          <w:tcPr>
-            <w:tcW w:type="dxa" w:w="580"/>
-            <w:vAlign w:val="center"/>
-          </w:tcPr>
-          <w:p>
-            <w:pPr>
-              <w:ind/>
-              <w:jc w:val="center"/>
-              <w:rPr>
-                <w:sz w:val="21"/>
-              </w:rPr>
-            </w:pPr>
-          </w:p>
-        </w:tc>
-      </w:tr>
-      <w:tr>
-        <w:tc>
-          <w:tcPr>
-            <w:tcW w:type="dxa" w:w="436"/>
-            <w:vAlign w:val="center"/>
-          </w:tcPr>
-          <w:p>
-            <w:pPr>
-              <w:ind/>
-              <w:jc w:val="center"/>
-              <w:rPr>
-                <w:b w:val="1"/>
-                <w:sz w:val="21"/>
-              </w:rPr>
-            </w:pPr>
-          </w:p>
-        </w:tc>
-        <w:tc>
-          <w:tcPr>
-            <w:tcW w:type="dxa" w:w="7108"/>
-            <w:vAlign w:val="center"/>
-          </w:tcPr>
-          <w:p>
-            <w:pPr>
-              <w:rPr>
-                <w:sz w:val="21"/>
-              </w:rPr>
-            </w:pPr>
-            <w:r>
-              <w:rPr>
-                <w:sz w:val="21"/>
-              </w:rPr>
-              <w:t>Услуга. Сборка/разборка лесов, помостов</w:t>
-            </w:r>
-          </w:p>
-        </w:tc>
-        <w:tc>
-          <w:tcPr>
-            <w:tcW w:type="dxa" w:w="888"/>
-            <w:vAlign w:val="center"/>
-          </w:tcPr>
-          <w:p>
-            <w:pPr>
-              <w:ind/>
-              <w:jc w:val="center"/>
-              <w:rPr>
-                <w:sz w:val="21"/>
-              </w:rPr>
-            </w:pPr>
-            <w:r>
-              <w:rPr>
-                <w:sz w:val="21"/>
-              </w:rPr>
-              <w:t>шт.</w:t>
-            </w:r>
-          </w:p>
-        </w:tc>
-        <w:tc>
-          <w:tcPr>
-            <w:tcW w:type="dxa" w:w="818"/>
-            <w:vAlign w:val="center"/>
-          </w:tcPr>
-          <w:p>
-            <w:pPr>
-              <w:ind/>
-              <w:jc w:val="center"/>
-              <w:rPr>
-                <w:sz w:val="21"/>
-              </w:rPr>
-            </w:pPr>
-            <w:r>
-              <w:rPr>
-                <w:sz w:val="21"/>
-              </w:rPr>
-              <w:t>1</w:t>
-            </w:r>
-          </w:p>
-        </w:tc>
-        <w:tc>
-          <w:tcPr>
-            <w:tcW w:type="dxa" w:w="932"/>
-            <w:vAlign w:val="center"/>
-          </w:tcPr>
-          <w:p>
-            <w:pPr>
-              <w:ind/>
-              <w:jc w:val="center"/>
-              <w:rPr>
-                <w:sz w:val="21"/>
-              </w:rPr>
-            </w:pPr>
-          </w:p>
-        </w:tc>
-        <w:tc>
-          <w:tcPr>
-            <w:tcW w:type="dxa" w:w="580"/>
-            <w:vAlign w:val="center"/>
-          </w:tcPr>
-          <w:p>
-            <w:pPr>
-              <w:ind/>
-              <w:jc w:val="center"/>
-              <w:rPr>
-                <w:sz w:val="21"/>
-              </w:rPr>
-            </w:pPr>
-          </w:p>
-        </w:tc>
-      </w:tr>
-      <w:tr>
-        <w:tc>
-          <w:tcPr>
-            <w:tcW w:type="dxa" w:w="436"/>
-            <w:vAlign w:val="center"/>
-          </w:tcPr>
-          <w:p>
-            <w:pPr>
-              <w:ind/>
-              <w:jc w:val="center"/>
-              <w:rPr>
-                <w:b w:val="1"/>
-                <w:sz w:val="21"/>
-              </w:rPr>
-            </w:pPr>
-            <w:r>
-              <w:rPr>
-                <w:b w:val="1"/>
-                <w:sz w:val="21"/>
-              </w:rPr>
-              <w:t>51</w:t>
-            </w:r>
-          </w:p>
-        </w:tc>
-        <w:tc>
-          <w:tcPr>
-            <w:tcW w:type="dxa" w:w="10326"/>
-            <w:gridSpan w:val="5"/>
-            <w:vAlign w:val="center"/>
-          </w:tcPr>
-          <w:p>
-            <w:pPr>
-              <w:ind/>
-              <w:jc w:val="center"/>
-              <w:rPr>
-                <w:b w:val="1"/>
-                <w:sz w:val="21"/>
-              </w:rPr>
-            </w:pPr>
-            <w:r>
-              <w:rPr>
-                <w:b w:val="1"/>
-                <w:sz w:val="21"/>
-              </w:rPr>
-              <w:t>ИТОГО: ₽</w:t>
+            <w:r>
+              <w:rPr>
+                <w:b w:val="0"/>
+                <w:sz w:val="21"/>
+              </w:rPr>
+              <w:t>2300</w:t>
             </w:r>
           </w:p>
         </w:tc>
@@ -2387,55 +981,34 @@
           <w:tcPr>
             <w:tcW w:type="dxa" w:w="436"/>
           </w:tcPr>
-          <w:p/>
-        </w:tc>
-        <w:tc>
-          <w:tcPr>
-            <w:tcW w:type="dxa" w:w="7108"/>
-          </w:tcPr>
           <w:p>
-            <w:r>
-              <w:t>Наименование работ</w:t>
+            <w:pPr>
+              <w:jc w:val="center"/>
+            </w:pPr>
+            <w:r>
+              <w:rPr>
+                <w:b/>
+                <w:sz w:val="21"/>
+              </w:rPr>
+              <w:t>2</w:t>
             </w:r>
           </w:p>
         </w:tc>
         <w:tc>
           <w:tcPr>
-            <w:tcW w:type="dxa" w:w="888"/>
+            <w:tcW w:type="dxa" w:w="10326"/>
+            <w:gridSpan w:val="5"/>
           </w:tcPr>
           <w:p>
-            <w:r>
-              <w:t>units</w:t>
-            </w:r>
-          </w:p>
-        </w:tc>
-        <w:tc>
-          <w:tcPr>
-            <w:tcW w:type="dxa" w:w="818"/>
-          </w:tcPr>
-          <w:p>
-            <w:r>
-              <w:t>23</w:t>
-            </w:r>
-          </w:p>
-        </w:tc>
-        <w:tc>
-          <w:tcPr>
-            <w:tcW w:type="dxa" w:w="932"/>
-          </w:tcPr>
-          <w:p>
-            <w:r>
-              <w:t>100</w:t>
-            </w:r>
-          </w:p>
-        </w:tc>
-        <w:tc>
-          <w:tcPr>
-            <w:tcW w:type="dxa" w:w="580"/>
-          </w:tcPr>
-          <w:p>
-            <w:r>
-              <w:t>2300</w:t>
+            <w:pPr>
+              <w:jc w:val="center"/>
+            </w:pPr>
+            <w:r>
+              <w:rPr>
+                <w:b/>
+                <w:sz w:val="21"/>
+              </w:rPr>
+              <w:t>subtitle</w:t>
             </w:r>
           </w:p>
         </w:tc>
@@ -2445,37 +1018,36 @@
           <w:tcPr>
             <w:tcW w:type="dxa" w:w="436"/>
           </w:tcPr>
-          <w:p/>
+          <w:p>
+            <w:pPr>
+              <w:jc w:val="center"/>
+            </w:pPr>
+            <w:r>
+              <w:rPr>
+                <w:b/>
+                <w:sz w:val="21"/>
+              </w:rPr>
+              <w:t>3</w:t>
+            </w:r>
+          </w:p>
         </w:tc>
         <w:tc>
           <w:tcPr>
-            <w:tcW w:type="dxa" w:w="7108"/>
+            <w:tcW w:type="dxa" w:w="10326"/>
+            <w:gridSpan w:val="5"/>
           </w:tcPr>
-          <w:p/>
-        </w:tc>
-        <w:tc>
-          <w:tcPr>
-            <w:tcW w:type="dxa" w:w="888"/>
-          </w:tcPr>
-          <w:p/>
-        </w:tc>
-        <w:tc>
-          <w:tcPr>
-            <w:tcW w:type="dxa" w:w="818"/>
-          </w:tcPr>
-          <w:p/>
-        </w:tc>
-        <w:tc>
-          <w:tcPr>
-            <w:tcW w:type="dxa" w:w="932"/>
-          </w:tcPr>
-          <w:p/>
-        </w:tc>
-        <w:tc>
-          <w:tcPr>
-            <w:tcW w:type="dxa" w:w="580"/>
-          </w:tcPr>
-          <w:p/>
+          <w:p>
+            <w:pPr>
+              <w:jc w:val="center"/>
+            </w:pPr>
+            <w:r>
+              <w:rPr>
+                <w:b/>
+                <w:sz w:val="21"/>
+              </w:rPr>
+              <w:t>ИТОГО: 2300.0 Р</w:t>
+            </w:r>
+          </w:p>
         </w:tc>
       </w:tr>
     </w:tbl>
@@ -2751,20 +1323,14 @@
         <w:tc>
           <w:tcPr>
             <w:tcW w:type="dxa" w:w="608"/>
-            <w:vAlign w:val="center"/>
           </w:tcPr>
           <w:p>
             <w:pPr>
-              <w:ind/>
               <w:jc w:val="center"/>
-              <w:rPr>
-                <w:b w:val="1"/>
-                <w:sz w:val="21"/>
-              </w:rPr>
             </w:pPr>
             <w:r>
               <w:rPr>
-                <w:b w:val="1"/>
+                <w:b/>
                 <w:sz w:val="21"/>
               </w:rPr>
               <w:t>1</w:t>
@@ -2774,92 +1340,86 @@
         <w:tc>
           <w:tcPr>
             <w:tcW w:type="dxa" w:w="4352"/>
-            <w:vAlign w:val="center"/>
           </w:tcPr>
           <w:p>
             <w:pPr>
-              <w:rPr>
-                <w:sz w:val="21"/>
-              </w:rPr>
+              <w:jc w:val="left"/>
             </w:pPr>
             <w:r>
               <w:rPr>
-                <w:sz w:val="21"/>
-              </w:rPr>
-              <w:t>Грунтовка Солефондо, «Солекс», 5 кг</w:t>
+                <w:b w:val="0"/>
+                <w:sz w:val="21"/>
+              </w:rPr>
+              <w:t>Наименование dsfk</w:t>
             </w:r>
           </w:p>
         </w:tc>
         <w:tc>
           <w:tcPr>
             <w:tcW w:type="dxa" w:w="1818"/>
-            <w:vAlign w:val="center"/>
           </w:tcPr>
           <w:p>
             <w:pPr>
-              <w:ind/>
               <w:jc w:val="center"/>
-              <w:rPr>
-                <w:sz w:val="21"/>
-              </w:rPr>
             </w:pPr>
             <w:r>
               <w:rPr>
-                <w:sz w:val="21"/>
-              </w:rPr>
-              <w:t>шт.</w:t>
+                <w:b w:val="0"/>
+                <w:sz w:val="21"/>
+              </w:rPr>
+              <w:t>units</w:t>
             </w:r>
           </w:p>
         </w:tc>
         <w:tc>
           <w:tcPr>
             <w:tcW w:type="dxa" w:w="1575"/>
-            <w:vAlign w:val="center"/>
           </w:tcPr>
           <w:p>
             <w:pPr>
-              <w:ind/>
               <w:jc w:val="center"/>
-              <w:rPr>
-                <w:sz w:val="21"/>
-              </w:rPr>
             </w:pPr>
+            <w:r>
+              <w:rPr>
+                <w:b w:val="0"/>
+                <w:sz w:val="21"/>
+              </w:rPr>
+              <w:t>23</w:t>
+            </w:r>
           </w:p>
         </w:tc>
         <w:tc>
           <w:tcPr>
             <w:tcW w:type="dxa" w:w="1478"/>
-            <w:vAlign w:val="center"/>
           </w:tcPr>
           <w:p>
             <w:pPr>
-              <w:ind/>
               <w:jc w:val="center"/>
-              <w:rPr>
-                <w:sz w:val="21"/>
-              </w:rPr>
             </w:pPr>
             <w:r>
               <w:rPr>
-                <w:sz w:val="21"/>
-              </w:rPr>
-              <w:t>315</w:t>
+                <w:b w:val="0"/>
+                <w:sz w:val="21"/>
+              </w:rPr>
+              <w:t>100</w:t>
             </w:r>
           </w:p>
         </w:tc>
         <w:tc>
           <w:tcPr>
             <w:tcW w:type="dxa" w:w="941"/>
-            <w:vAlign w:val="center"/>
           </w:tcPr>
           <w:p>
             <w:pPr>
-              <w:ind/>
               <w:jc w:val="center"/>
-              <w:rPr>
-                <w:sz w:val="21"/>
-              </w:rPr>
             </w:pPr>
+            <w:r>
+              <w:rPr>
+                <w:b w:val="0"/>
+                <w:sz w:val="21"/>
+              </w:rPr>
+              <w:t>2300</w:t>
+            </w:r>
           </w:p>
         </w:tc>
       </w:tr>
@@ -2867,371 +1427,17 @@
         <w:tc>
           <w:tcPr>
             <w:tcW w:type="dxa" w:w="608"/>
-            <w:vAlign w:val="center"/>
           </w:tcPr>
           <w:p>
             <w:pPr>
-              <w:ind/>
               <w:jc w:val="center"/>
-              <w:rPr>
-                <w:b w:val="1"/>
-                <w:sz w:val="21"/>
-              </w:rPr>
             </w:pPr>
             <w:r>
               <w:rPr>
-                <w:b w:val="1"/>
+                <w:b/>
                 <w:sz w:val="21"/>
               </w:rPr>
               <w:t>2</w:t>
-            </w:r>
-          </w:p>
-        </w:tc>
-        <w:tc>
-          <w:tcPr>
-            <w:tcW w:type="dxa" w:w="4352"/>
-            <w:vAlign w:val="center"/>
-          </w:tcPr>
-          <w:p>
-            <w:pPr>
-              <w:rPr>
-                <w:sz w:val="21"/>
-              </w:rPr>
-            </w:pPr>
-            <w:r>
-              <w:rPr>
-                <w:sz w:val="21"/>
-              </w:rPr>
-              <w:t>Грунтовка Солефондо, «Солекс», 10 кг</w:t>
-            </w:r>
-          </w:p>
-        </w:tc>
-        <w:tc>
-          <w:tcPr>
-            <w:tcW w:type="dxa" w:w="1818"/>
-            <w:vAlign w:val="center"/>
-          </w:tcPr>
-          <w:p>
-            <w:pPr>
-              <w:ind/>
-              <w:jc w:val="center"/>
-              <w:rPr>
-                <w:sz w:val="21"/>
-              </w:rPr>
-            </w:pPr>
-            <w:r>
-              <w:rPr>
-                <w:sz w:val="21"/>
-              </w:rPr>
-              <w:t>шт.</w:t>
-            </w:r>
-          </w:p>
-        </w:tc>
-        <w:tc>
-          <w:tcPr>
-            <w:tcW w:type="dxa" w:w="1575"/>
-            <w:vAlign w:val="center"/>
-          </w:tcPr>
-          <w:p>
-            <w:pPr>
-              <w:ind/>
-              <w:jc w:val="center"/>
-              <w:rPr>
-                <w:sz w:val="21"/>
-              </w:rPr>
-            </w:pPr>
-          </w:p>
-        </w:tc>
-        <w:tc>
-          <w:tcPr>
-            <w:tcW w:type="dxa" w:w="1478"/>
-            <w:vAlign w:val="center"/>
-          </w:tcPr>
-          <w:p>
-            <w:pPr>
-              <w:ind/>
-              <w:jc w:val="center"/>
-              <w:rPr>
-                <w:sz w:val="21"/>
-              </w:rPr>
-            </w:pPr>
-            <w:r>
-              <w:rPr>
-                <w:sz w:val="21"/>
-              </w:rPr>
-              <w:t>599</w:t>
-            </w:r>
-          </w:p>
-        </w:tc>
-        <w:tc>
-          <w:tcPr>
-            <w:tcW w:type="dxa" w:w="941"/>
-            <w:vAlign w:val="center"/>
-          </w:tcPr>
-          <w:p>
-            <w:pPr>
-              <w:ind/>
-              <w:jc w:val="center"/>
-              <w:rPr>
-                <w:sz w:val="21"/>
-              </w:rPr>
-            </w:pPr>
-          </w:p>
-        </w:tc>
-      </w:tr>
-      <w:tr>
-        <w:tc>
-          <w:tcPr>
-            <w:tcW w:type="dxa" w:w="608"/>
-            <w:vAlign w:val="center"/>
-          </w:tcPr>
-          <w:p>
-            <w:pPr>
-              <w:ind/>
-              <w:jc w:val="center"/>
-              <w:rPr>
-                <w:b w:val="1"/>
-                <w:sz w:val="21"/>
-              </w:rPr>
-            </w:pPr>
-            <w:r>
-              <w:rPr>
-                <w:b w:val="1"/>
-                <w:sz w:val="21"/>
-              </w:rPr>
-              <w:t>3</w:t>
-            </w:r>
-          </w:p>
-        </w:tc>
-        <w:tc>
-          <w:tcPr>
-            <w:tcW w:type="dxa" w:w="4352"/>
-            <w:vAlign w:val="center"/>
-          </w:tcPr>
-          <w:p>
-            <w:pPr>
-              <w:rPr>
-                <w:sz w:val="21"/>
-              </w:rPr>
-            </w:pPr>
-            <w:r>
-              <w:rPr>
-                <w:sz w:val="21"/>
-              </w:rPr>
-              <w:t>Грунтовка СТ17, «Церезит», 5 кг</w:t>
-            </w:r>
-          </w:p>
-        </w:tc>
-        <w:tc>
-          <w:tcPr>
-            <w:tcW w:type="dxa" w:w="1818"/>
-            <w:vAlign w:val="center"/>
-          </w:tcPr>
-          <w:p>
-            <w:pPr>
-              <w:ind/>
-              <w:jc w:val="center"/>
-              <w:rPr>
-                <w:sz w:val="21"/>
-              </w:rPr>
-            </w:pPr>
-            <w:r>
-              <w:rPr>
-                <w:sz w:val="21"/>
-              </w:rPr>
-              <w:t>шт.</w:t>
-            </w:r>
-          </w:p>
-        </w:tc>
-        <w:tc>
-          <w:tcPr>
-            <w:tcW w:type="dxa" w:w="1575"/>
-            <w:vAlign w:val="center"/>
-          </w:tcPr>
-          <w:p>
-            <w:pPr>
-              <w:ind/>
-              <w:jc w:val="center"/>
-              <w:rPr>
-                <w:sz w:val="21"/>
-              </w:rPr>
-            </w:pPr>
-          </w:p>
-        </w:tc>
-        <w:tc>
-          <w:tcPr>
-            <w:tcW w:type="dxa" w:w="1478"/>
-            <w:vAlign w:val="center"/>
-          </w:tcPr>
-          <w:p>
-            <w:pPr>
-              <w:ind/>
-              <w:jc w:val="center"/>
-              <w:rPr>
-                <w:sz w:val="21"/>
-              </w:rPr>
-            </w:pPr>
-            <w:r>
-              <w:rPr>
-                <w:sz w:val="21"/>
-              </w:rPr>
-              <w:t>397</w:t>
-            </w:r>
-          </w:p>
-        </w:tc>
-        <w:tc>
-          <w:tcPr>
-            <w:tcW w:type="dxa" w:w="941"/>
-            <w:vAlign w:val="center"/>
-          </w:tcPr>
-          <w:p>
-            <w:pPr>
-              <w:ind/>
-              <w:jc w:val="center"/>
-              <w:rPr>
-                <w:sz w:val="21"/>
-              </w:rPr>
-            </w:pPr>
-          </w:p>
-        </w:tc>
-      </w:tr>
-      <w:tr>
-        <w:tc>
-          <w:tcPr>
-            <w:tcW w:type="dxa" w:w="608"/>
-            <w:vAlign w:val="center"/>
-          </w:tcPr>
-          <w:p>
-            <w:pPr>
-              <w:ind/>
-              <w:jc w:val="center"/>
-              <w:rPr>
-                <w:b w:val="1"/>
-                <w:sz w:val="21"/>
-              </w:rPr>
-            </w:pPr>
-            <w:r>
-              <w:rPr>
-                <w:b w:val="1"/>
-                <w:sz w:val="21"/>
-              </w:rPr>
-              <w:t>4</w:t>
-            </w:r>
-          </w:p>
-        </w:tc>
-        <w:tc>
-          <w:tcPr>
-            <w:tcW w:type="dxa" w:w="4352"/>
-            <w:vAlign w:val="center"/>
-          </w:tcPr>
-          <w:p>
-            <w:pPr>
-              <w:rPr>
-                <w:sz w:val="21"/>
-              </w:rPr>
-            </w:pPr>
-            <w:r>
-              <w:rPr>
-                <w:sz w:val="21"/>
-              </w:rPr>
-              <w:t>Грунтовка СТ17, «Церезит», 10 кг</w:t>
-            </w:r>
-          </w:p>
-        </w:tc>
-        <w:tc>
-          <w:tcPr>
-            <w:tcW w:type="dxa" w:w="1818"/>
-            <w:vAlign w:val="center"/>
-          </w:tcPr>
-          <w:p>
-            <w:pPr>
-              <w:ind/>
-              <w:jc w:val="center"/>
-              <w:rPr>
-                <w:sz w:val="21"/>
-              </w:rPr>
-            </w:pPr>
-            <w:r>
-              <w:rPr>
-                <w:sz w:val="21"/>
-              </w:rPr>
-              <w:t>шт.</w:t>
-            </w:r>
-          </w:p>
-        </w:tc>
-        <w:tc>
-          <w:tcPr>
-            <w:tcW w:type="dxa" w:w="1575"/>
-            <w:vAlign w:val="center"/>
-          </w:tcPr>
-          <w:p>
-            <w:pPr>
-              <w:ind/>
-              <w:jc w:val="center"/>
-              <w:rPr>
-                <w:sz w:val="21"/>
-              </w:rPr>
-            </w:pPr>
-          </w:p>
-        </w:tc>
-        <w:tc>
-          <w:tcPr>
-            <w:tcW w:type="dxa" w:w="1478"/>
-            <w:vAlign w:val="center"/>
-          </w:tcPr>
-          <w:p>
-            <w:pPr>
-              <w:ind/>
-              <w:jc w:val="center"/>
-              <w:rPr>
-                <w:sz w:val="21"/>
-              </w:rPr>
-            </w:pPr>
-            <w:r>
-              <w:rPr>
-                <w:sz w:val="21"/>
-              </w:rPr>
-              <w:t>701</w:t>
-            </w:r>
-          </w:p>
-        </w:tc>
-        <w:tc>
-          <w:tcPr>
-            <w:tcW w:type="dxa" w:w="941"/>
-            <w:vAlign w:val="center"/>
-          </w:tcPr>
-          <w:p>
-            <w:pPr>
-              <w:ind/>
-              <w:jc w:val="center"/>
-              <w:rPr>
-                <w:sz w:val="21"/>
-              </w:rPr>
-            </w:pPr>
-          </w:p>
-        </w:tc>
-      </w:tr>
-      <w:tr>
-        <w:tc>
-          <w:tcPr>
-            <w:tcW w:type="dxa" w:w="608"/>
-            <w:vAlign w:val="center"/>
-          </w:tcPr>
-          <w:p>
-            <w:pPr>
-              <w:ind/>
-              <w:jc w:val="center"/>
-              <w:rPr>
-                <w:b w:val="1"/>
-                <w:sz w:val="21"/>
-              </w:rPr>
-            </w:pPr>
-            <w:r>
-              <w:rPr>
-                <w:b w:val="1"/>
-                <w:sz w:val="21"/>
-              </w:rPr>
-              <w:t>51</w:t>
             </w:r>
           </w:p>
         </w:tc>
@@ -3239,23 +1445,17 @@
           <w:tcPr>
             <w:tcW w:type="dxa" w:w="10164"/>
             <w:gridSpan w:val="5"/>
-            <w:vAlign w:val="center"/>
           </w:tcPr>
           <w:p>
             <w:pPr>
-              <w:ind/>
               <w:jc w:val="center"/>
-              <w:rPr>
-                <w:b w:val="1"/>
-                <w:sz w:val="21"/>
-              </w:rPr>
             </w:pPr>
             <w:r>
               <w:rPr>
-                <w:b w:val="1"/>
-                <w:sz w:val="21"/>
-              </w:rPr>
-              <w:t>ИТОГО: ₽</w:t>
+                <w:b/>
+                <w:sz w:val="21"/>
+              </w:rPr>
+              <w:t>ИТОГО: 2300.0 Р</w:t>
             </w:r>
           </w:p>
         </w:tc>
@@ -3271,12 +1471,13 @@
           <w:sz w:val="24"/>
         </w:rPr>
       </w:pPr>
-      <w:r>
-        <w:rPr>
-          <w:b w:val="1"/>
-          <w:sz w:val="24"/>
-        </w:rPr>
-        <w:t>ВСЕГО: ₽</w:t>
+      <w:r/>
+      <w:r>
+        <w:rPr>
+          <w:b/>
+          <w:sz w:val="24"/>
+        </w:rPr>
+        <w:t>ВСЕГО: 4600.0 Р</w:t>
       </w:r>
     </w:p>
     <w:p>
@@ -3517,6 +1718,7 @@
       <w:drawing>
         <wp:inline>
           <wp:extent cx="6835140" cy="480060"/>
+          <wp:effectExtent b="0" l="0" r="0" t="0"/>
           <wp:docPr hidden="false" id="19" name="Picture 19"/>
           <a:graphic>
             <a:graphicData uri="http://schemas.openxmlformats.org/drawingml/2006/picture">
@@ -3552,11 +1754,11 @@
     <w:tblPr>
       <w:tblStyle w:val="Style_1"/>
       <w:tblBorders>
-        <w:top w:color="000000" w:val="nil"/>
-        <w:left w:color="000000" w:val="nil"/>
-        <w:bottom w:color="000000" w:val="nil"/>
-        <w:right w:color="000000" w:val="nil"/>
-        <w:insideV w:color="000000" w:val="nil"/>
+        <w:top w:color="000000" w:sz="4" w:val="nil"/>
+        <w:left w:color="000000" w:sz="4" w:val="nil"/>
+        <w:bottom w:color="000000" w:sz="4" w:val="nil"/>
+        <w:right w:color="000000" w:sz="4" w:val="nil"/>
+        <w:insideV w:color="000000" w:sz="4" w:val="nil"/>
       </w:tblBorders>
       <w:tblLayout w:type="fixed"/>
     </w:tblPr>
@@ -3577,10 +1779,10 @@
           <w:tcW w:type="dxa" w:w="1656"/>
           <w:vMerge w:val="restart"/>
           <w:tcBorders>
-            <w:top w:color="000000" w:val="nil"/>
-            <w:left w:color="000000" w:val="nil"/>
-            <w:bottom w:color="000000" w:val="nil"/>
-            <w:right w:color="000000" w:val="nil"/>
+            <w:top w:color="000000" w:sz="4" w:val="nil"/>
+            <w:left w:color="000000" w:sz="4" w:val="nil"/>
+            <w:bottom w:color="000000" w:sz="4" w:val="nil"/>
+            <w:right w:color="000000" w:sz="4" w:val="nil"/>
           </w:tcBorders>
           <w:vAlign w:val="center"/>
         </w:tcPr>
@@ -3631,10 +1833,10 @@
         <w:tcPr>
           <w:tcW w:type="dxa" w:w="635"/>
           <w:tcBorders>
-            <w:top w:color="000000" w:val="nil"/>
-            <w:left w:color="000000" w:val="nil"/>
-            <w:bottom w:color="000000" w:val="nil"/>
-            <w:right w:color="000000" w:val="nil"/>
+            <w:top w:color="000000" w:sz="4" w:val="nil"/>
+            <w:left w:color="000000" w:sz="4" w:val="nil"/>
+            <w:bottom w:color="000000" w:sz="4" w:val="nil"/>
+            <w:right w:color="000000" w:sz="4" w:val="nil"/>
           </w:tcBorders>
           <w:vAlign w:val="center"/>
         </w:tcPr>
@@ -3691,10 +1893,10 @@
         <w:tcPr>
           <w:tcW w:type="dxa" w:w="1903"/>
           <w:tcBorders>
-            <w:top w:color="000000" w:val="nil"/>
-            <w:left w:color="000000" w:val="nil"/>
-            <w:bottom w:color="000000" w:val="nil"/>
-            <w:right w:color="000000" w:val="nil"/>
+            <w:top w:color="000000" w:sz="4" w:val="nil"/>
+            <w:left w:color="000000" w:sz="4" w:val="nil"/>
+            <w:bottom w:color="000000" w:sz="4" w:val="nil"/>
+            <w:right w:color="000000" w:sz="4" w:val="nil"/>
           </w:tcBorders>
           <w:vAlign w:val="center"/>
         </w:tcPr>
@@ -3719,10 +1921,10 @@
         <w:tcPr>
           <w:tcW w:type="dxa" w:w="635"/>
           <w:tcBorders>
-            <w:top w:color="000000" w:val="nil"/>
-            <w:left w:color="000000" w:val="nil"/>
-            <w:bottom w:color="000000" w:val="nil"/>
-            <w:right w:color="000000" w:val="nil"/>
+            <w:top w:color="000000" w:sz="4" w:val="nil"/>
+            <w:left w:color="000000" w:sz="4" w:val="nil"/>
+            <w:bottom w:color="000000" w:sz="4" w:val="nil"/>
+            <w:right w:color="000000" w:sz="4" w:val="nil"/>
           </w:tcBorders>
           <w:vAlign w:val="center"/>
         </w:tcPr>
@@ -3779,10 +1981,10 @@
         <w:tcPr>
           <w:tcW w:type="dxa" w:w="1043"/>
           <w:tcBorders>
-            <w:top w:color="000000" w:val="nil"/>
-            <w:left w:color="000000" w:val="nil"/>
-            <w:bottom w:color="000000" w:val="nil"/>
-            <w:right w:color="000000" w:val="nil"/>
+            <w:top w:color="000000" w:sz="4" w:val="nil"/>
+            <w:left w:color="000000" w:sz="4" w:val="nil"/>
+            <w:bottom w:color="000000" w:sz="4" w:val="nil"/>
+            <w:right w:color="000000" w:sz="4" w:val="nil"/>
           </w:tcBorders>
           <w:vAlign w:val="center"/>
         </w:tcPr>
@@ -3807,10 +2009,10 @@
         <w:tcPr>
           <w:tcW w:type="dxa" w:w="635"/>
           <w:tcBorders>
-            <w:top w:color="000000" w:val="nil"/>
-            <w:left w:color="000000" w:val="nil"/>
-            <w:bottom w:color="000000" w:val="nil"/>
-            <w:right w:color="000000" w:val="nil"/>
+            <w:top w:color="000000" w:sz="4" w:val="nil"/>
+            <w:left w:color="000000" w:sz="4" w:val="nil"/>
+            <w:bottom w:color="000000" w:sz="4" w:val="nil"/>
+            <w:right w:color="000000" w:sz="4" w:val="nil"/>
           </w:tcBorders>
           <w:vAlign w:val="center"/>
         </w:tcPr>
@@ -3867,10 +2069,10 @@
         <w:tcPr>
           <w:tcW w:type="dxa" w:w="1633"/>
           <w:tcBorders>
-            <w:top w:color="000000" w:val="nil"/>
-            <w:left w:color="000000" w:val="nil"/>
-            <w:bottom w:color="000000" w:val="nil"/>
-            <w:right w:color="000000" w:val="nil"/>
+            <w:top w:color="000000" w:sz="4" w:val="nil"/>
+            <w:left w:color="000000" w:sz="4" w:val="nil"/>
+            <w:bottom w:color="000000" w:sz="4" w:val="nil"/>
+            <w:right w:color="000000" w:sz="4" w:val="nil"/>
           </w:tcBorders>
           <w:vAlign w:val="center"/>
         </w:tcPr>
@@ -3895,10 +2097,10 @@
         <w:tcPr>
           <w:tcW w:type="dxa" w:w="635"/>
           <w:tcBorders>
-            <w:top w:color="000000" w:val="nil"/>
-            <w:left w:color="000000" w:val="nil"/>
-            <w:bottom w:color="000000" w:val="nil"/>
-            <w:right w:color="000000" w:val="nil"/>
+            <w:top w:color="000000" w:sz="4" w:val="nil"/>
+            <w:left w:color="000000" w:sz="4" w:val="nil"/>
+            <w:bottom w:color="000000" w:sz="4" w:val="nil"/>
+            <w:right w:color="000000" w:sz="4" w:val="nil"/>
           </w:tcBorders>
           <w:vAlign w:val="center"/>
         </w:tcPr>
@@ -3955,10 +2157,10 @@
         <w:tcPr>
           <w:tcW w:type="dxa" w:w="1433"/>
           <w:tcBorders>
-            <w:top w:color="000000" w:val="nil"/>
-            <w:left w:color="000000" w:val="nil"/>
-            <w:bottom w:color="000000" w:val="nil"/>
-            <w:right w:color="000000" w:val="nil"/>
+            <w:top w:color="000000" w:sz="4" w:val="nil"/>
+            <w:left w:color="000000" w:sz="4" w:val="nil"/>
+            <w:bottom w:color="000000" w:sz="4" w:val="nil"/>
+            <w:right w:color="000000" w:sz="4" w:val="nil"/>
           </w:tcBorders>
           <w:vAlign w:val="center"/>
         </w:tcPr>
@@ -3987,10 +2189,10 @@
           <w:gridSpan w:val="1"/>
           <w:vMerge w:val="continue"/>
           <w:tcBorders>
-            <w:top w:color="000000" w:val="nil"/>
-            <w:left w:color="000000" w:val="nil"/>
-            <w:bottom w:color="000000" w:val="nil"/>
-            <w:right w:color="000000" w:val="nil"/>
+            <w:top w:color="000000" w:sz="4" w:val="nil"/>
+            <w:left w:color="000000" w:sz="4" w:val="nil"/>
+            <w:bottom w:color="000000" w:sz="4" w:val="nil"/>
+            <w:right w:color="000000" w:sz="4" w:val="nil"/>
           </w:tcBorders>
           <w:vAlign w:val="center"/>
         </w:tcPr>
@@ -4000,10 +2202,10 @@
         <w:tcPr>
           <w:tcW w:type="dxa" w:w="635"/>
           <w:tcBorders>
-            <w:top w:color="000000" w:val="nil"/>
-            <w:left w:color="000000" w:val="nil"/>
-            <w:bottom w:color="000000" w:val="nil"/>
-            <w:right w:color="000000" w:val="nil"/>
+            <w:top w:color="000000" w:sz="4" w:val="nil"/>
+            <w:left w:color="000000" w:sz="4" w:val="nil"/>
+            <w:bottom w:color="000000" w:sz="4" w:val="nil"/>
+            <w:right w:color="000000" w:sz="4" w:val="nil"/>
           </w:tcBorders>
           <w:vAlign w:val="center"/>
         </w:tcPr>
@@ -4060,10 +2262,10 @@
         <w:tcPr>
           <w:tcW w:type="dxa" w:w="1903"/>
           <w:tcBorders>
-            <w:top w:color="000000" w:val="nil"/>
-            <w:left w:color="000000" w:val="nil"/>
-            <w:bottom w:color="000000" w:val="nil"/>
-            <w:right w:color="000000" w:val="nil"/>
+            <w:top w:color="000000" w:sz="4" w:val="nil"/>
+            <w:left w:color="000000" w:sz="4" w:val="nil"/>
+            <w:bottom w:color="000000" w:sz="4" w:val="nil"/>
+            <w:right w:color="000000" w:sz="4" w:val="nil"/>
           </w:tcBorders>
           <w:vAlign w:val="center"/>
         </w:tcPr>
@@ -4088,10 +2290,10 @@
         <w:tcPr>
           <w:tcW w:type="dxa" w:w="635"/>
           <w:tcBorders>
-            <w:top w:color="000000" w:val="nil"/>
-            <w:left w:color="000000" w:val="nil"/>
-            <w:bottom w:color="000000" w:val="nil"/>
-            <w:right w:color="000000" w:val="nil"/>
+            <w:top w:color="000000" w:sz="4" w:val="nil"/>
+            <w:left w:color="000000" w:sz="4" w:val="nil"/>
+            <w:bottom w:color="000000" w:sz="4" w:val="nil"/>
+            <w:right w:color="000000" w:sz="4" w:val="nil"/>
           </w:tcBorders>
           <w:vAlign w:val="center"/>
         </w:tcPr>
@@ -4148,10 +2350,10 @@
         <w:tcPr>
           <w:tcW w:type="dxa" w:w="1043"/>
           <w:tcBorders>
-            <w:top w:color="000000" w:val="nil"/>
-            <w:left w:color="000000" w:val="nil"/>
-            <w:bottom w:color="000000" w:val="nil"/>
-            <w:right w:color="000000" w:val="nil"/>
+            <w:top w:color="000000" w:sz="4" w:val="nil"/>
+            <w:left w:color="000000" w:sz="4" w:val="nil"/>
+            <w:bottom w:color="000000" w:sz="4" w:val="nil"/>
+            <w:right w:color="000000" w:sz="4" w:val="nil"/>
           </w:tcBorders>
           <w:vAlign w:val="center"/>
         </w:tcPr>
@@ -4176,10 +2378,10 @@
         <w:tcPr>
           <w:tcW w:type="dxa" w:w="635"/>
           <w:tcBorders>
-            <w:top w:color="000000" w:val="nil"/>
-            <w:left w:color="000000" w:val="nil"/>
-            <w:bottom w:color="000000" w:val="nil"/>
-            <w:right w:color="000000" w:val="nil"/>
+            <w:top w:color="000000" w:sz="4" w:val="nil"/>
+            <w:left w:color="000000" w:sz="4" w:val="nil"/>
+            <w:bottom w:color="000000" w:sz="4" w:val="nil"/>
+            <w:right w:color="000000" w:sz="4" w:val="nil"/>
           </w:tcBorders>
           <w:vAlign w:val="center"/>
         </w:tcPr>
@@ -4236,10 +2438,10 @@
         <w:tcPr>
           <w:tcW w:type="dxa" w:w="1633"/>
           <w:tcBorders>
-            <w:top w:color="000000" w:val="nil"/>
-            <w:left w:color="000000" w:val="nil"/>
-            <w:bottom w:color="000000" w:val="nil"/>
-            <w:right w:color="000000" w:val="nil"/>
+            <w:top w:color="000000" w:sz="4" w:val="nil"/>
+            <w:left w:color="000000" w:sz="4" w:val="nil"/>
+            <w:bottom w:color="000000" w:sz="4" w:val="nil"/>
+            <w:right w:color="000000" w:sz="4" w:val="nil"/>
           </w:tcBorders>
           <w:vAlign w:val="center"/>
         </w:tcPr>
@@ -4264,10 +2466,10 @@
         <w:tcPr>
           <w:tcW w:type="dxa" w:w="635"/>
           <w:tcBorders>
-            <w:top w:color="000000" w:val="nil"/>
-            <w:left w:color="000000" w:val="nil"/>
-            <w:bottom w:color="000000" w:val="nil"/>
-            <w:right w:color="000000" w:val="nil"/>
+            <w:top w:color="000000" w:sz="4" w:val="nil"/>
+            <w:left w:color="000000" w:sz="4" w:val="nil"/>
+            <w:bottom w:color="000000" w:sz="4" w:val="nil"/>
+            <w:right w:color="000000" w:sz="4" w:val="nil"/>
           </w:tcBorders>
           <w:vAlign w:val="center"/>
         </w:tcPr>
@@ -4324,10 +2526,10 @@
         <w:tcPr>
           <w:tcW w:type="dxa" w:w="1433"/>
           <w:tcBorders>
-            <w:top w:color="000000" w:val="nil"/>
-            <w:left w:color="000000" w:val="nil"/>
-            <w:bottom w:color="000000" w:val="nil"/>
-            <w:right w:color="000000" w:val="nil"/>
+            <w:top w:color="000000" w:sz="4" w:val="nil"/>
+            <w:left w:color="000000" w:sz="4" w:val="nil"/>
+            <w:bottom w:color="000000" w:sz="4" w:val="nil"/>
+            <w:right w:color="000000" w:sz="4" w:val="nil"/>
           </w:tcBorders>
           <w:vAlign w:val="center"/>
         </w:tcPr>
@@ -4552,9 +2754,31 @@
     </w:rPr>
   </w:style>
   <w:style w:styleId="Style_8" w:type="paragraph">
+    <w:name w:val="Balloon Text"/>
+    <w:basedOn w:val="Style_5"/>
+    <w:link w:val="Style_8_ch"/>
+    <w:pPr>
+      <w:spacing w:after="0" w:line="240" w:lineRule="auto"/>
+      <w:ind/>
+    </w:pPr>
+    <w:rPr>
+      <w:rFonts w:ascii="Segoe UI" w:hAnsi="Segoe UI"/>
+      <w:sz w:val="18"/>
+    </w:rPr>
+  </w:style>
+  <w:style w:styleId="Style_8_ch" w:type="character">
+    <w:name w:val="Balloon Text"/>
+    <w:basedOn w:val="Style_5_ch"/>
+    <w:link w:val="Style_8"/>
+    <w:rPr>
+      <w:rFonts w:ascii="Segoe UI" w:hAnsi="Segoe UI"/>
+      <w:sz w:val="18"/>
+    </w:rPr>
+  </w:style>
+  <w:style w:styleId="Style_9" w:type="paragraph">
     <w:name w:val="toc 6"/>
     <w:next w:val="Style_5"/>
-    <w:link w:val="Style_8_ch"/>
+    <w:link w:val="Style_9_ch"/>
     <w:uiPriority w:val="39"/>
     <w:pPr>
       <w:ind w:firstLine="0" w:left="1000"/>
@@ -4565,18 +2789,18 @@
       <w:sz w:val="28"/>
     </w:rPr>
   </w:style>
-  <w:style w:styleId="Style_8_ch" w:type="character">
+  <w:style w:styleId="Style_9_ch" w:type="character">
     <w:name w:val="toc 6"/>
-    <w:link w:val="Style_8"/>
+    <w:link w:val="Style_9"/>
     <w:rPr>
       <w:rFonts w:ascii="XO Thames" w:hAnsi="XO Thames"/>
       <w:sz w:val="28"/>
     </w:rPr>
   </w:style>
-  <w:style w:styleId="Style_9" w:type="paragraph">
+  <w:style w:styleId="Style_10" w:type="paragraph">
     <w:name w:val="toc 7"/>
     <w:next w:val="Style_5"/>
-    <w:link w:val="Style_9_ch"/>
+    <w:link w:val="Style_10_ch"/>
     <w:uiPriority w:val="39"/>
     <w:pPr>
       <w:ind w:firstLine="0" w:left="1200"/>
@@ -4587,18 +2811,26 @@
       <w:sz w:val="28"/>
     </w:rPr>
   </w:style>
-  <w:style w:styleId="Style_9_ch" w:type="character">
+  <w:style w:styleId="Style_10_ch" w:type="character">
     <w:name w:val="toc 7"/>
-    <w:link w:val="Style_9"/>
+    <w:link w:val="Style_10"/>
     <w:rPr>
       <w:rFonts w:ascii="XO Thames" w:hAnsi="XO Thames"/>
       <w:sz w:val="28"/>
     </w:rPr>
   </w:style>
-  <w:style w:styleId="Style_10" w:type="paragraph">
+  <w:style w:styleId="Style_11" w:type="paragraph">
+    <w:name w:val="Default Paragraph Font"/>
+    <w:link w:val="Style_11_ch"/>
+  </w:style>
+  <w:style w:styleId="Style_11_ch" w:type="character">
+    <w:name w:val="Default Paragraph Font"/>
+    <w:link w:val="Style_11"/>
+  </w:style>
+  <w:style w:styleId="Style_12" w:type="paragraph">
     <w:name w:val="heading 3"/>
     <w:next w:val="Style_5"/>
-    <w:link w:val="Style_10_ch"/>
+    <w:link w:val="Style_12_ch"/>
     <w:uiPriority w:val="9"/>
     <w:qFormat/>
     <w:pPr>
@@ -4613,57 +2845,13 @@
       <w:sz w:val="26"/>
     </w:rPr>
   </w:style>
-  <w:style w:styleId="Style_10_ch" w:type="character">
+  <w:style w:styleId="Style_12_ch" w:type="character">
     <w:name w:val="heading 3"/>
-    <w:link w:val="Style_10"/>
+    <w:link w:val="Style_12"/>
     <w:rPr>
       <w:rFonts w:ascii="XO Thames" w:hAnsi="XO Thames"/>
       <w:b w:val="1"/>
       <w:sz w:val="26"/>
-    </w:rPr>
-  </w:style>
-  <w:style w:styleId="Style_11" w:type="paragraph">
-    <w:name w:val="Default"/>
-    <w:link w:val="Style_11_ch"/>
-    <w:pPr>
-      <w:spacing w:after="0" w:line="240" w:lineRule="auto"/>
-      <w:ind/>
-    </w:pPr>
-    <w:rPr>
-      <w:rFonts w:ascii="Calibri" w:hAnsi="Calibri"/>
-      <w:color w:val="000000"/>
-      <w:sz w:val="24"/>
-    </w:rPr>
-  </w:style>
-  <w:style w:styleId="Style_11_ch" w:type="character">
-    <w:name w:val="Default"/>
-    <w:link w:val="Style_11"/>
-    <w:rPr>
-      <w:rFonts w:ascii="Calibri" w:hAnsi="Calibri"/>
-      <w:color w:val="000000"/>
-      <w:sz w:val="24"/>
-    </w:rPr>
-  </w:style>
-  <w:style w:styleId="Style_12" w:type="paragraph">
-    <w:name w:val="toc 3"/>
-    <w:next w:val="Style_5"/>
-    <w:link w:val="Style_12_ch"/>
-    <w:uiPriority w:val="39"/>
-    <w:pPr>
-      <w:ind w:firstLine="0" w:left="400"/>
-      <w:jc w:val="left"/>
-    </w:pPr>
-    <w:rPr>
-      <w:rFonts w:ascii="XO Thames" w:hAnsi="XO Thames"/>
-      <w:sz w:val="28"/>
-    </w:rPr>
-  </w:style>
-  <w:style w:styleId="Style_12_ch" w:type="character">
-    <w:name w:val="toc 3"/>
-    <w:link w:val="Style_12"/>
-    <w:rPr>
-      <w:rFonts w:ascii="XO Thames" w:hAnsi="XO Thames"/>
-      <w:sz w:val="28"/>
     </w:rPr>
   </w:style>
   <w:style w:styleId="Style_4" w:type="paragraph">
@@ -4679,143 +2867,6 @@
     <w:name w:val="List Paragraph"/>
     <w:basedOn w:val="Style_5_ch"/>
     <w:link w:val="Style_4"/>
-  </w:style>
-  <w:style w:styleId="Style_13" w:type="paragraph">
-    <w:name w:val="heading 5"/>
-    <w:next w:val="Style_5"/>
-    <w:link w:val="Style_13_ch"/>
-    <w:uiPriority w:val="9"/>
-    <w:qFormat/>
-    <w:pPr>
-      <w:spacing w:after="120" w:before="120"/>
-      <w:ind/>
-      <w:jc w:val="both"/>
-      <w:outlineLvl w:val="4"/>
-    </w:pPr>
-    <w:rPr>
-      <w:rFonts w:ascii="XO Thames" w:hAnsi="XO Thames"/>
-      <w:b w:val="1"/>
-      <w:sz w:val="22"/>
-    </w:rPr>
-  </w:style>
-  <w:style w:styleId="Style_13_ch" w:type="character">
-    <w:name w:val="heading 5"/>
-    <w:link w:val="Style_13"/>
-    <w:rPr>
-      <w:rFonts w:ascii="XO Thames" w:hAnsi="XO Thames"/>
-      <w:b w:val="1"/>
-      <w:sz w:val="22"/>
-    </w:rPr>
-  </w:style>
-  <w:style w:styleId="Style_14" w:type="paragraph">
-    <w:name w:val="heading 1"/>
-    <w:next w:val="Style_5"/>
-    <w:link w:val="Style_14_ch"/>
-    <w:uiPriority w:val="9"/>
-    <w:qFormat/>
-    <w:pPr>
-      <w:spacing w:after="120" w:before="120"/>
-      <w:ind/>
-      <w:jc w:val="both"/>
-      <w:outlineLvl w:val="0"/>
-    </w:pPr>
-    <w:rPr>
-      <w:rFonts w:ascii="XO Thames" w:hAnsi="XO Thames"/>
-      <w:b w:val="1"/>
-      <w:sz w:val="32"/>
-    </w:rPr>
-  </w:style>
-  <w:style w:styleId="Style_14_ch" w:type="character">
-    <w:name w:val="heading 1"/>
-    <w:link w:val="Style_14"/>
-    <w:rPr>
-      <w:rFonts w:ascii="XO Thames" w:hAnsi="XO Thames"/>
-      <w:b w:val="1"/>
-      <w:sz w:val="32"/>
-    </w:rPr>
-  </w:style>
-  <w:style w:styleId="Style_15" w:type="paragraph">
-    <w:name w:val="Hyperlink"/>
-    <w:basedOn w:val="Style_16"/>
-    <w:link w:val="Style_15_ch"/>
-    <w:rPr>
-      <w:color w:themeColor="hyperlink" w:val="0563C1"/>
-      <w:u w:val="single"/>
-    </w:rPr>
-  </w:style>
-  <w:style w:styleId="Style_15_ch" w:type="character">
-    <w:name w:val="Hyperlink"/>
-    <w:basedOn w:val="Style_16_ch"/>
-    <w:link w:val="Style_15"/>
-    <w:rPr>
-      <w:color w:themeColor="hyperlink" w:val="0563C1"/>
-      <w:u w:val="single"/>
-    </w:rPr>
-  </w:style>
-  <w:style w:styleId="Style_17" w:type="paragraph">
-    <w:name w:val="Footnote"/>
-    <w:link w:val="Style_17_ch"/>
-    <w:pPr>
-      <w:ind w:firstLine="851" w:left="0"/>
-      <w:jc w:val="both"/>
-    </w:pPr>
-    <w:rPr>
-      <w:rFonts w:ascii="XO Thames" w:hAnsi="XO Thames"/>
-      <w:sz w:val="22"/>
-    </w:rPr>
-  </w:style>
-  <w:style w:styleId="Style_17_ch" w:type="character">
-    <w:name w:val="Footnote"/>
-    <w:link w:val="Style_17"/>
-    <w:rPr>
-      <w:rFonts w:ascii="XO Thames" w:hAnsi="XO Thames"/>
-      <w:sz w:val="22"/>
-    </w:rPr>
-  </w:style>
-  <w:style w:styleId="Style_18" w:type="paragraph">
-    <w:name w:val="toc 1"/>
-    <w:next w:val="Style_5"/>
-    <w:link w:val="Style_18_ch"/>
-    <w:uiPriority w:val="39"/>
-    <w:pPr>
-      <w:ind w:firstLine="0" w:left="0"/>
-      <w:jc w:val="left"/>
-    </w:pPr>
-    <w:rPr>
-      <w:rFonts w:ascii="XO Thames" w:hAnsi="XO Thames"/>
-      <w:b w:val="1"/>
-      <w:sz w:val="28"/>
-    </w:rPr>
-  </w:style>
-  <w:style w:styleId="Style_18_ch" w:type="character">
-    <w:name w:val="toc 1"/>
-    <w:link w:val="Style_18"/>
-    <w:rPr>
-      <w:rFonts w:ascii="XO Thames" w:hAnsi="XO Thames"/>
-      <w:b w:val="1"/>
-      <w:sz w:val="28"/>
-    </w:rPr>
-  </w:style>
-  <w:style w:styleId="Style_19" w:type="paragraph">
-    <w:name w:val="Header and Footer"/>
-    <w:link w:val="Style_19_ch"/>
-    <w:pPr>
-      <w:spacing w:line="240" w:lineRule="auto"/>
-      <w:ind/>
-      <w:jc w:val="both"/>
-    </w:pPr>
-    <w:rPr>
-      <w:rFonts w:ascii="XO Thames" w:hAnsi="XO Thames"/>
-      <w:sz w:val="20"/>
-    </w:rPr>
-  </w:style>
-  <w:style w:styleId="Style_19_ch" w:type="character">
-    <w:name w:val="Header and Footer"/>
-    <w:link w:val="Style_19"/>
-    <w:rPr>
-      <w:rFonts w:ascii="XO Thames" w:hAnsi="XO Thames"/>
-      <w:sz w:val="20"/>
-    </w:rPr>
   </w:style>
   <w:style w:styleId="Style_3" w:type="paragraph">
     <w:name w:val="footer"/>
@@ -4835,13 +2886,13 @@
     <w:basedOn w:val="Style_5_ch"/>
     <w:link w:val="Style_3"/>
   </w:style>
-  <w:style w:styleId="Style_20" w:type="paragraph">
-    <w:name w:val="toc 9"/>
+  <w:style w:styleId="Style_13" w:type="paragraph">
+    <w:name w:val="toc 3"/>
     <w:next w:val="Style_5"/>
-    <w:link w:val="Style_20_ch"/>
+    <w:link w:val="Style_13_ch"/>
     <w:uiPriority w:val="39"/>
     <w:pPr>
-      <w:ind w:firstLine="0" w:left="1600"/>
+      <w:ind w:firstLine="0" w:left="400"/>
       <w:jc w:val="left"/>
     </w:pPr>
     <w:rPr>
@@ -4849,64 +2900,171 @@
       <w:sz w:val="28"/>
     </w:rPr>
   </w:style>
-  <w:style w:styleId="Style_20_ch" w:type="character">
-    <w:name w:val="toc 9"/>
-    <w:link w:val="Style_20"/>
+  <w:style w:styleId="Style_13_ch" w:type="character">
+    <w:name w:val="toc 3"/>
+    <w:link w:val="Style_13"/>
     <w:rPr>
       <w:rFonts w:ascii="XO Thames" w:hAnsi="XO Thames"/>
       <w:sz w:val="28"/>
     </w:rPr>
   </w:style>
-  <w:style w:styleId="Style_21" w:type="paragraph">
-    <w:name w:val="toc 8"/>
+  <w:style w:styleId="Style_14" w:type="paragraph">
+    <w:name w:val="Default"/>
+    <w:link w:val="Style_14_ch"/>
+    <w:pPr>
+      <w:spacing w:after="0" w:line="240" w:lineRule="auto"/>
+      <w:ind/>
+    </w:pPr>
+    <w:rPr>
+      <w:rFonts w:ascii="Calibri" w:hAnsi="Calibri"/>
+      <w:color w:val="000000"/>
+      <w:sz w:val="24"/>
+    </w:rPr>
+  </w:style>
+  <w:style w:styleId="Style_14_ch" w:type="character">
+    <w:name w:val="Default"/>
+    <w:link w:val="Style_14"/>
+    <w:rPr>
+      <w:rFonts w:ascii="Calibri" w:hAnsi="Calibri"/>
+      <w:color w:val="000000"/>
+      <w:sz w:val="24"/>
+    </w:rPr>
+  </w:style>
+  <w:style w:styleId="Style_15" w:type="paragraph">
+    <w:name w:val="heading 5"/>
     <w:next w:val="Style_5"/>
-    <w:link w:val="Style_21_ch"/>
+    <w:link w:val="Style_15_ch"/>
+    <w:uiPriority w:val="9"/>
+    <w:qFormat/>
+    <w:pPr>
+      <w:spacing w:after="120" w:before="120"/>
+      <w:ind/>
+      <w:jc w:val="both"/>
+      <w:outlineLvl w:val="4"/>
+    </w:pPr>
+    <w:rPr>
+      <w:rFonts w:ascii="XO Thames" w:hAnsi="XO Thames"/>
+      <w:b w:val="1"/>
+      <w:sz w:val="22"/>
+    </w:rPr>
+  </w:style>
+  <w:style w:styleId="Style_15_ch" w:type="character">
+    <w:name w:val="heading 5"/>
+    <w:link w:val="Style_15"/>
+    <w:rPr>
+      <w:rFonts w:ascii="XO Thames" w:hAnsi="XO Thames"/>
+      <w:b w:val="1"/>
+      <w:sz w:val="22"/>
+    </w:rPr>
+  </w:style>
+  <w:style w:styleId="Style_16" w:type="paragraph">
+    <w:name w:val="heading 1"/>
+    <w:next w:val="Style_5"/>
+    <w:link w:val="Style_16_ch"/>
+    <w:uiPriority w:val="9"/>
+    <w:qFormat/>
+    <w:pPr>
+      <w:spacing w:after="120" w:before="120"/>
+      <w:ind/>
+      <w:jc w:val="both"/>
+      <w:outlineLvl w:val="0"/>
+    </w:pPr>
+    <w:rPr>
+      <w:rFonts w:ascii="XO Thames" w:hAnsi="XO Thames"/>
+      <w:b w:val="1"/>
+      <w:sz w:val="32"/>
+    </w:rPr>
+  </w:style>
+  <w:style w:styleId="Style_16_ch" w:type="character">
+    <w:name w:val="heading 1"/>
+    <w:link w:val="Style_16"/>
+    <w:rPr>
+      <w:rFonts w:ascii="XO Thames" w:hAnsi="XO Thames"/>
+      <w:b w:val="1"/>
+      <w:sz w:val="32"/>
+    </w:rPr>
+  </w:style>
+  <w:style w:styleId="Style_17" w:type="paragraph">
+    <w:name w:val="Hyperlink"/>
+    <w:basedOn w:val="Style_11"/>
+    <w:link w:val="Style_17_ch"/>
+    <w:rPr>
+      <w:color w:themeColor="hyperlink" w:val="0563C1"/>
+      <w:u w:val="single"/>
+    </w:rPr>
+  </w:style>
+  <w:style w:styleId="Style_17_ch" w:type="character">
+    <w:name w:val="Hyperlink"/>
+    <w:basedOn w:val="Style_11_ch"/>
+    <w:link w:val="Style_17"/>
+    <w:rPr>
+      <w:color w:themeColor="hyperlink" w:val="0563C1"/>
+      <w:u w:val="single"/>
+    </w:rPr>
+  </w:style>
+  <w:style w:styleId="Style_18" w:type="paragraph">
+    <w:name w:val="Footnote"/>
+    <w:link w:val="Style_18_ch"/>
+    <w:pPr>
+      <w:ind w:firstLine="851" w:left="0"/>
+      <w:jc w:val="both"/>
+    </w:pPr>
+    <w:rPr>
+      <w:rFonts w:ascii="XO Thames" w:hAnsi="XO Thames"/>
+      <w:sz w:val="22"/>
+    </w:rPr>
+  </w:style>
+  <w:style w:styleId="Style_18_ch" w:type="character">
+    <w:name w:val="Footnote"/>
+    <w:link w:val="Style_18"/>
+    <w:rPr>
+      <w:rFonts w:ascii="XO Thames" w:hAnsi="XO Thames"/>
+      <w:sz w:val="22"/>
+    </w:rPr>
+  </w:style>
+  <w:style w:styleId="Style_19" w:type="paragraph">
+    <w:name w:val="toc 1"/>
+    <w:next w:val="Style_5"/>
+    <w:link w:val="Style_19_ch"/>
     <w:uiPriority w:val="39"/>
     <w:pPr>
-      <w:ind w:firstLine="0" w:left="1400"/>
+      <w:ind w:firstLine="0" w:left="0"/>
       <w:jc w:val="left"/>
     </w:pPr>
     <w:rPr>
       <w:rFonts w:ascii="XO Thames" w:hAnsi="XO Thames"/>
+      <w:b w:val="1"/>
       <w:sz w:val="28"/>
     </w:rPr>
   </w:style>
-  <w:style w:styleId="Style_21_ch" w:type="character">
-    <w:name w:val="toc 8"/>
-    <w:link w:val="Style_21"/>
+  <w:style w:styleId="Style_19_ch" w:type="character">
+    <w:name w:val="toc 1"/>
+    <w:link w:val="Style_19"/>
     <w:rPr>
       <w:rFonts w:ascii="XO Thames" w:hAnsi="XO Thames"/>
+      <w:b w:val="1"/>
       <w:sz w:val="28"/>
     </w:rPr>
   </w:style>
-  <w:style w:styleId="Style_16" w:type="paragraph">
-    <w:name w:val="Default Paragraph Font"/>
-    <w:link w:val="Style_16_ch"/>
-  </w:style>
-  <w:style w:styleId="Style_16_ch" w:type="character">
-    <w:name w:val="Default Paragraph Font"/>
-    <w:link w:val="Style_16"/>
-  </w:style>
-  <w:style w:styleId="Style_22" w:type="paragraph">
-    <w:name w:val="toc 5"/>
-    <w:next w:val="Style_5"/>
-    <w:link w:val="Style_22_ch"/>
-    <w:uiPriority w:val="39"/>
+  <w:style w:styleId="Style_20" w:type="paragraph">
+    <w:name w:val="Header and Footer"/>
+    <w:link w:val="Style_20_ch"/>
     <w:pPr>
-      <w:ind w:firstLine="0" w:left="800"/>
-      <w:jc w:val="left"/>
+      <w:spacing w:line="240" w:lineRule="auto"/>
+      <w:ind/>
+      <w:jc w:val="both"/>
     </w:pPr>
     <w:rPr>
       <w:rFonts w:ascii="XO Thames" w:hAnsi="XO Thames"/>
-      <w:sz w:val="28"/>
-    </w:rPr>
-  </w:style>
-  <w:style w:styleId="Style_22_ch" w:type="character">
-    <w:name w:val="toc 5"/>
-    <w:link w:val="Style_22"/>
+      <w:sz w:val="20"/>
+    </w:rPr>
+  </w:style>
+  <w:style w:styleId="Style_20_ch" w:type="character">
+    <w:name w:val="Header and Footer"/>
+    <w:link w:val="Style_20"/>
     <w:rPr>
       <w:rFonts w:ascii="XO Thames" w:hAnsi="XO Thames"/>
-      <w:sz w:val="28"/>
+      <w:sz w:val="20"/>
     </w:rPr>
   </w:style>
   <w:style w:styleId="Style_2" w:type="paragraph">
@@ -4927,10 +3085,76 @@
     <w:basedOn w:val="Style_5_ch"/>
     <w:link w:val="Style_2"/>
   </w:style>
+  <w:style w:styleId="Style_21" w:type="paragraph">
+    <w:name w:val="toc 9"/>
+    <w:next w:val="Style_5"/>
+    <w:link w:val="Style_21_ch"/>
+    <w:uiPriority w:val="39"/>
+    <w:pPr>
+      <w:ind w:firstLine="0" w:left="1600"/>
+      <w:jc w:val="left"/>
+    </w:pPr>
+    <w:rPr>
+      <w:rFonts w:ascii="XO Thames" w:hAnsi="XO Thames"/>
+      <w:sz w:val="28"/>
+    </w:rPr>
+  </w:style>
+  <w:style w:styleId="Style_21_ch" w:type="character">
+    <w:name w:val="toc 9"/>
+    <w:link w:val="Style_21"/>
+    <w:rPr>
+      <w:rFonts w:ascii="XO Thames" w:hAnsi="XO Thames"/>
+      <w:sz w:val="28"/>
+    </w:rPr>
+  </w:style>
+  <w:style w:styleId="Style_22" w:type="paragraph">
+    <w:name w:val="toc 8"/>
+    <w:next w:val="Style_5"/>
+    <w:link w:val="Style_22_ch"/>
+    <w:uiPriority w:val="39"/>
+    <w:pPr>
+      <w:ind w:firstLine="0" w:left="1400"/>
+      <w:jc w:val="left"/>
+    </w:pPr>
+    <w:rPr>
+      <w:rFonts w:ascii="XO Thames" w:hAnsi="XO Thames"/>
+      <w:sz w:val="28"/>
+    </w:rPr>
+  </w:style>
+  <w:style w:styleId="Style_22_ch" w:type="character">
+    <w:name w:val="toc 8"/>
+    <w:link w:val="Style_22"/>
+    <w:rPr>
+      <w:rFonts w:ascii="XO Thames" w:hAnsi="XO Thames"/>
+      <w:sz w:val="28"/>
+    </w:rPr>
+  </w:style>
   <w:style w:styleId="Style_23" w:type="paragraph">
+    <w:name w:val="toc 5"/>
+    <w:next w:val="Style_5"/>
+    <w:link w:val="Style_23_ch"/>
+    <w:uiPriority w:val="39"/>
+    <w:pPr>
+      <w:ind w:firstLine="0" w:left="800"/>
+      <w:jc w:val="left"/>
+    </w:pPr>
+    <w:rPr>
+      <w:rFonts w:ascii="XO Thames" w:hAnsi="XO Thames"/>
+      <w:sz w:val="28"/>
+    </w:rPr>
+  </w:style>
+  <w:style w:styleId="Style_23_ch" w:type="character">
+    <w:name w:val="toc 5"/>
+    <w:link w:val="Style_23"/>
+    <w:rPr>
+      <w:rFonts w:ascii="XO Thames" w:hAnsi="XO Thames"/>
+      <w:sz w:val="28"/>
+    </w:rPr>
+  </w:style>
+  <w:style w:styleId="Style_24" w:type="paragraph">
     <w:name w:val="Subtitle"/>
     <w:next w:val="Style_5"/>
-    <w:link w:val="Style_23_ch"/>
+    <w:link w:val="Style_24_ch"/>
     <w:uiPriority w:val="11"/>
     <w:qFormat/>
     <w:pPr>
@@ -4943,19 +3167,19 @@
       <w:sz w:val="24"/>
     </w:rPr>
   </w:style>
-  <w:style w:styleId="Style_23_ch" w:type="character">
+  <w:style w:styleId="Style_24_ch" w:type="character">
     <w:name w:val="Subtitle"/>
-    <w:link w:val="Style_23"/>
+    <w:link w:val="Style_24"/>
     <w:rPr>
       <w:rFonts w:ascii="XO Thames" w:hAnsi="XO Thames"/>
       <w:i w:val="1"/>
       <w:sz w:val="24"/>
     </w:rPr>
   </w:style>
-  <w:style w:styleId="Style_24" w:type="paragraph">
+  <w:style w:styleId="Style_25" w:type="paragraph">
     <w:name w:val="Title"/>
     <w:next w:val="Style_5"/>
-    <w:link w:val="Style_24_ch"/>
+    <w:link w:val="Style_25_ch"/>
     <w:uiPriority w:val="10"/>
     <w:qFormat/>
     <w:pPr>
@@ -4970,9 +3194,9 @@
       <w:sz w:val="40"/>
     </w:rPr>
   </w:style>
-  <w:style w:styleId="Style_24_ch" w:type="character">
+  <w:style w:styleId="Style_25_ch" w:type="character">
     <w:name w:val="Title"/>
-    <w:link w:val="Style_24"/>
+    <w:link w:val="Style_25"/>
     <w:rPr>
       <w:rFonts w:ascii="XO Thames" w:hAnsi="XO Thames"/>
       <w:b w:val="1"/>
@@ -4980,10 +3204,10 @@
       <w:sz w:val="40"/>
     </w:rPr>
   </w:style>
-  <w:style w:styleId="Style_25" w:type="paragraph">
+  <w:style w:styleId="Style_26" w:type="paragraph">
     <w:name w:val="heading 4"/>
     <w:next w:val="Style_5"/>
-    <w:link w:val="Style_25_ch"/>
+    <w:link w:val="Style_26_ch"/>
     <w:uiPriority w:val="9"/>
     <w:qFormat/>
     <w:pPr>
@@ -4998,35 +3222,13 @@
       <w:sz w:val="24"/>
     </w:rPr>
   </w:style>
-  <w:style w:styleId="Style_25_ch" w:type="character">
+  <w:style w:styleId="Style_26_ch" w:type="character">
     <w:name w:val="heading 4"/>
-    <w:link w:val="Style_25"/>
+    <w:link w:val="Style_26"/>
     <w:rPr>
       <w:rFonts w:ascii="XO Thames" w:hAnsi="XO Thames"/>
       <w:b w:val="1"/>
       <w:sz w:val="24"/>
-    </w:rPr>
-  </w:style>
-  <w:style w:styleId="Style_26" w:type="paragraph">
-    <w:name w:val="Balloon Text"/>
-    <w:basedOn w:val="Style_5"/>
-    <w:link w:val="Style_26_ch"/>
-    <w:pPr>
-      <w:spacing w:after="0" w:line="240" w:lineRule="auto"/>
-      <w:ind/>
-    </w:pPr>
-    <w:rPr>
-      <w:rFonts w:ascii="Segoe UI" w:hAnsi="Segoe UI"/>
-      <w:sz w:val="18"/>
-    </w:rPr>
-  </w:style>
-  <w:style w:styleId="Style_26_ch" w:type="character">
-    <w:name w:val="Balloon Text"/>
-    <w:basedOn w:val="Style_5_ch"/>
-    <w:link w:val="Style_26"/>
-    <w:rPr>
-      <w:rFonts w:ascii="Segoe UI" w:hAnsi="Segoe UI"/>
-      <w:sz w:val="18"/>
     </w:rPr>
   </w:style>
   <w:style w:styleId="Style_27" w:type="paragraph">
@@ -5055,18 +3257,6 @@
       <w:b w:val="1"/>
       <w:sz w:val="28"/>
     </w:rPr>
-  </w:style>
-  <w:style w:default="1" w:styleId="Style_28" w:type="table">
-    <w:name w:val="Normal Table"/>
-    <w:tblPr>
-      <w:tblInd w:type="dxa" w:w="0"/>
-      <w:tblCellMar>
-        <w:top w:type="dxa" w:w="0"/>
-        <w:left w:type="dxa" w:w="108"/>
-        <w:bottom w:type="dxa" w:w="0"/>
-        <w:right w:type="dxa" w:w="108"/>
-      </w:tblCellMar>
-    </w:tblPr>
   </w:style>
   <w:style w:styleId="Style_1" w:type="table">
     <w:name w:val="Table Grid"/>
@@ -5084,6 +3274,18 @@
         <w:insideH w:color="000000" w:sz="4" w:val="single"/>
         <w:insideV w:color="000000" w:sz="4" w:val="single"/>
       </w:tblBorders>
+    </w:tblPr>
+  </w:style>
+  <w:style w:default="1" w:styleId="Style_28" w:type="table">
+    <w:name w:val="Normal Table"/>
+    <w:tblPr>
+      <w:tblInd w:type="dxa" w:w="0"/>
+      <w:tblCellMar>
+        <w:top w:type="dxa" w:w="0"/>
+        <w:left w:type="dxa" w:w="108"/>
+        <w:bottom w:type="dxa" w:w="0"/>
+        <w:right w:type="dxa" w:w="108"/>
+      </w:tblCellMar>
     </w:tblPr>
   </w:style>
 </w:styles>

</xml_diff>